<commit_message>
Chapter 2 - Step 5까지 변역 완료
</commit_message>
<xml_diff>
--- a/Vulkan Tutorial KR.docx
+++ b/Vulkan Tutorial KR.docx
@@ -45,11 +45,6 @@
       </w:r>
     </w:p>
     <w:p>
-      <w:pPr>
-        <w:rPr>
-          <w:rFonts w:hint="eastAsia"/>
-        </w:rPr>
-      </w:pPr>
       <w:r>
         <w:rPr>
           <w:rFonts w:hint="eastAsia"/>
@@ -320,11 +315,6 @@
       </w:r>
     </w:p>
     <w:p>
-      <w:pPr>
-        <w:rPr>
-          <w:rFonts w:hint="eastAsia"/>
-        </w:rPr>
-      </w:pPr>
       <w:r>
         <w:rPr>
           <w:rFonts w:hint="eastAsia"/>
@@ -1178,8 +1168,6 @@
         </w:rPr>
         <w:t>를 이용한 설정 방법을 알려 줄 것입니다.</w:t>
       </w:r>
-      <w:bookmarkStart w:id="3" w:name="_GoBack"/>
-      <w:bookmarkEnd w:id="3"/>
     </w:p>
     <w:p>
       <w:r>
@@ -2032,11 +2020,6 @@
       </w:r>
     </w:p>
     <w:p>
-      <w:pPr>
-        <w:rPr>
-          <w:rFonts w:hint="eastAsia"/>
-        </w:rPr>
-      </w:pPr>
       <w:r>
         <w:rPr>
           <w:rFonts w:hint="eastAsia"/>
@@ -2054,6 +2037,2192 @@
       </w:r>
       <w:r>
         <w:t>? Let’s go!</w:t>
+      </w:r>
+    </w:p>
+    <w:p>
+      <w:pPr>
+        <w:widowControl/>
+        <w:wordWrap/>
+        <w:autoSpaceDE/>
+        <w:autoSpaceDN/>
+        <w:jc w:val="both"/>
+      </w:pPr>
+      <w:r>
+        <w:br w:type="page"/>
+      </w:r>
+    </w:p>
+    <w:p>
+      <w:pPr>
+        <w:pStyle w:val="a7"/>
+      </w:pPr>
+      <w:r>
+        <w:lastRenderedPageBreak/>
+        <w:t xml:space="preserve">Chapter 2 </w:t>
+      </w:r>
+      <w:r>
+        <w:rPr>
+          <w:rFonts w:hint="eastAsia"/>
+        </w:rPr>
+        <w:t>개요</w:t>
+      </w:r>
+    </w:p>
+    <w:p>
+      <w:r>
+        <w:rPr>
+          <w:rFonts w:hint="eastAsia"/>
+        </w:rPr>
+        <w:t xml:space="preserve">이번 챕터에서는 </w:t>
+      </w:r>
+      <w:r>
+        <w:t>Vulkan</w:t>
+      </w:r>
+      <w:r>
+        <w:rPr>
+          <w:rFonts w:hint="eastAsia"/>
+        </w:rPr>
+        <w:t>에 대한 소개와 현 시점의 문제점을 소개하고 끝마칠 것입니다.</w:t>
+      </w:r>
+      <w:r>
+        <w:t xml:space="preserve"> </w:t>
+      </w:r>
+      <w:r>
+        <w:rPr>
+          <w:rFonts w:hint="eastAsia"/>
+        </w:rPr>
+        <w:t>그리고</w:t>
+      </w:r>
+      <w:r>
+        <w:t xml:space="preserve"> </w:t>
+      </w:r>
+      <w:r>
+        <w:rPr>
+          <w:rFonts w:hint="eastAsia"/>
+        </w:rPr>
+        <w:t>나선 첫 번째 삼각형을 그리는데 필요한 구성 요소들을 살펴볼 것입니다.</w:t>
+      </w:r>
+      <w:r>
+        <w:t xml:space="preserve"> </w:t>
+      </w:r>
+      <w:r>
+        <w:rPr>
+          <w:rFonts w:hint="eastAsia"/>
+        </w:rPr>
+        <w:t>이러한 방식으로 다음 챕터에 대한 큰 그림을 그릴 수 있도록 합니다.</w:t>
+      </w:r>
+      <w:r>
+        <w:t xml:space="preserve"> </w:t>
+      </w:r>
+      <w:r>
+        <w:rPr>
+          <w:rFonts w:hint="eastAsia"/>
+        </w:rPr>
+        <w:t xml:space="preserve">우리는 </w:t>
+      </w:r>
+      <w:r>
+        <w:t>Vulkan API</w:t>
+      </w:r>
+      <w:r>
+        <w:rPr>
+          <w:rFonts w:hint="eastAsia"/>
+        </w:rPr>
+        <w:t>의 구조와 일반적인 사용 패턴 등을 알아보고 끝을 맺을 것입니다.</w:t>
+      </w:r>
+    </w:p>
+    <w:p/>
+    <w:p>
+      <w:pPr>
+        <w:pStyle w:val="a8"/>
+      </w:pPr>
+      <w:r>
+        <w:rPr>
+          <w:rFonts w:hint="eastAsia"/>
+        </w:rPr>
+        <w:t>V</w:t>
+      </w:r>
+      <w:r>
+        <w:t>ulkan</w:t>
+      </w:r>
+      <w:r>
+        <w:rPr>
+          <w:rFonts w:hint="eastAsia"/>
+        </w:rPr>
+        <w:t>의 기원</w:t>
+      </w:r>
+    </w:p>
+    <w:p>
+      <w:r>
+        <w:rPr>
+          <w:rFonts w:hint="eastAsia"/>
+        </w:rPr>
+        <w:t xml:space="preserve">다른 이전의 그래픽스 </w:t>
+      </w:r>
+      <w:r>
+        <w:t>API</w:t>
+      </w:r>
+      <w:r>
+        <w:rPr>
+          <w:rFonts w:hint="eastAsia"/>
+        </w:rPr>
+        <w:t>와</w:t>
+      </w:r>
+      <w:r>
+        <w:t xml:space="preserve"> </w:t>
+      </w:r>
+      <w:r>
+        <w:rPr>
+          <w:rFonts w:hint="eastAsia"/>
+        </w:rPr>
+        <w:t xml:space="preserve">비슷하게 </w:t>
+      </w:r>
+      <w:r>
+        <w:t>Vulkan</w:t>
+      </w:r>
+      <w:r>
+        <w:rPr>
+          <w:rFonts w:hint="eastAsia"/>
+        </w:rPr>
+        <w:t xml:space="preserve">은 </w:t>
+      </w:r>
+      <w:r>
+        <w:t>GPU</w:t>
+      </w:r>
+      <w:r>
+        <w:rPr>
+          <w:rFonts w:hint="eastAsia"/>
+        </w:rPr>
+        <w:t xml:space="preserve">에서 추상화된 크로스 플랫폼 </w:t>
+      </w:r>
+      <w:r>
+        <w:t>API</w:t>
+      </w:r>
+      <w:r>
+        <w:rPr>
+          <w:rFonts w:hint="eastAsia"/>
+        </w:rPr>
+        <w:t>로 디자인</w:t>
+      </w:r>
+      <w:r>
+        <w:t>되었습니다</w:t>
+      </w:r>
+      <w:r>
+        <w:rPr>
+          <w:rFonts w:hint="eastAsia"/>
+        </w:rPr>
+        <w:t>.</w:t>
+      </w:r>
+      <w:r>
+        <w:t xml:space="preserve"> </w:t>
+      </w:r>
+      <w:r>
+        <w:rPr>
+          <w:rFonts w:hint="eastAsia"/>
+        </w:rPr>
+        <w:t>이 시대</w:t>
+      </w:r>
+      <w:r>
+        <w:rPr>
+          <w:rFonts w:hint="eastAsia"/>
+        </w:rPr>
+        <w:t>에서 디자인된 기능적 그래픽스 하드웨어의</w:t>
+      </w:r>
+      <w:r>
+        <w:rPr>
+          <w:rFonts w:hint="eastAsia"/>
+        </w:rPr>
+        <w:t xml:space="preserve"> 대부분의 </w:t>
+      </w:r>
+      <w:r>
+        <w:t>API</w:t>
+      </w:r>
+      <w:r>
+        <w:rPr>
+          <w:rFonts w:hint="eastAsia"/>
+        </w:rPr>
+        <w:t xml:space="preserve">들의 문제점은 </w:t>
+      </w:r>
+      <w:r>
+        <w:rPr>
+          <w:rFonts w:hint="eastAsia"/>
+        </w:rPr>
+        <w:t>구성 가능한(</w:t>
+      </w:r>
+      <w:r>
+        <w:t xml:space="preserve">Configurable) </w:t>
+      </w:r>
+      <w:r>
+        <w:rPr>
+          <w:rFonts w:hint="eastAsia"/>
+        </w:rPr>
+        <w:t>고정 기능(</w:t>
+      </w:r>
+      <w:r>
+        <w:t>Functionality)</w:t>
+      </w:r>
+      <w:r>
+        <w:rPr>
+          <w:rFonts w:hint="eastAsia"/>
+        </w:rPr>
+        <w:t>에 제한된다는 점입니다.</w:t>
+      </w:r>
+      <w:r>
+        <w:t xml:space="preserve"> </w:t>
+      </w:r>
+      <w:r>
+        <w:rPr>
+          <w:rFonts w:hint="eastAsia"/>
+        </w:rPr>
+        <w:t xml:space="preserve">프로그래머는 표준 포맷내의 </w:t>
+      </w:r>
+      <w:proofErr w:type="spellStart"/>
+      <w:r>
+        <w:rPr>
+          <w:rFonts w:hint="eastAsia"/>
+        </w:rPr>
+        <w:t>버텍스</w:t>
+      </w:r>
+      <w:proofErr w:type="spellEnd"/>
+      <w:r>
+        <w:rPr>
+          <w:rFonts w:hint="eastAsia"/>
+        </w:rPr>
+        <w:t xml:space="preserve"> 데이터를 제공해야 하고,</w:t>
+      </w:r>
+      <w:r>
+        <w:t xml:space="preserve"> GPU </w:t>
+      </w:r>
+      <w:r>
+        <w:rPr>
+          <w:rFonts w:hint="eastAsia"/>
+        </w:rPr>
+        <w:t xml:space="preserve">제조사에서 제공하는 </w:t>
+      </w:r>
+      <w:proofErr w:type="spellStart"/>
+      <w:r>
+        <w:rPr>
+          <w:rFonts w:hint="eastAsia"/>
+        </w:rPr>
+        <w:t>라이팅과</w:t>
+      </w:r>
+      <w:proofErr w:type="spellEnd"/>
+      <w:r>
+        <w:rPr>
+          <w:rFonts w:hint="eastAsia"/>
+        </w:rPr>
+        <w:t xml:space="preserve"> </w:t>
+      </w:r>
+      <w:proofErr w:type="spellStart"/>
+      <w:r>
+        <w:rPr>
+          <w:rFonts w:hint="eastAsia"/>
+        </w:rPr>
+        <w:t>셰이딩</w:t>
+      </w:r>
+      <w:proofErr w:type="spellEnd"/>
+      <w:r>
+        <w:rPr>
+          <w:rFonts w:hint="eastAsia"/>
+        </w:rPr>
+        <w:t xml:space="preserve"> 옵션에 감사(</w:t>
+      </w:r>
+      <w:r>
+        <w:t>Mercy)</w:t>
+      </w:r>
+      <w:proofErr w:type="spellStart"/>
+      <w:r>
+        <w:rPr>
+          <w:rFonts w:hint="eastAsia"/>
+        </w:rPr>
+        <w:t>해야할</w:t>
+      </w:r>
+      <w:proofErr w:type="spellEnd"/>
+      <w:r>
+        <w:rPr>
+          <w:rFonts w:hint="eastAsia"/>
+        </w:rPr>
+        <w:t xml:space="preserve"> 따름입니다</w:t>
+      </w:r>
+      <w:r>
+        <w:t>.</w:t>
+      </w:r>
+    </w:p>
+    <w:p>
+      <w:r>
+        <w:rPr>
+          <w:rFonts w:hint="eastAsia"/>
+        </w:rPr>
+        <w:t>그래픽 카드 아키텍처가 성장(</w:t>
+      </w:r>
+      <w:r>
+        <w:t>Matured)</w:t>
+      </w:r>
+      <w:r>
+        <w:rPr>
+          <w:rFonts w:hint="eastAsia"/>
+        </w:rPr>
+        <w:t>해갈수록 점점 더 많은 프로그래밍 가능한 기능들을 제공하기 시작할 것입니다.</w:t>
+      </w:r>
+      <w:r>
+        <w:t xml:space="preserve"> </w:t>
+      </w:r>
+      <w:r>
+        <w:rPr>
+          <w:rFonts w:hint="eastAsia"/>
+        </w:rPr>
+        <w:t xml:space="preserve">이러한 모든 새로운 기능들은 어떻게 든 현재의 </w:t>
+      </w:r>
+      <w:r>
+        <w:t>API</w:t>
+      </w:r>
+      <w:r>
+        <w:rPr>
+          <w:rFonts w:hint="eastAsia"/>
+        </w:rPr>
+        <w:t>에 통합해야 합니다.</w:t>
+      </w:r>
+      <w:r>
+        <w:t xml:space="preserve"> </w:t>
+      </w:r>
+      <w:r>
+        <w:rPr>
+          <w:rFonts w:hint="eastAsia"/>
+        </w:rPr>
+        <w:t>이러한 결과는 불완전한 추상화를 낳을 수 있으며,</w:t>
+      </w:r>
+      <w:r>
+        <w:t xml:space="preserve"> </w:t>
+      </w:r>
+      <w:r>
+        <w:rPr>
+          <w:rFonts w:hint="eastAsia"/>
+        </w:rPr>
+        <w:t>현대의 그래픽스 아키텍처에 대한 프로그래머의 의도에 대해서 그래픽 드라이버</w:t>
+      </w:r>
+      <w:r>
+        <w:t xml:space="preserve"> </w:t>
+      </w:r>
+      <w:r>
+        <w:rPr>
+          <w:rFonts w:hint="eastAsia"/>
+        </w:rPr>
+        <w:t>단에서 많은 의혹</w:t>
+      </w:r>
+      <w:r>
+        <w:rPr>
+          <w:rFonts w:hint="eastAsia"/>
+        </w:rPr>
+        <w:t>(</w:t>
+      </w:r>
+      <w:r>
+        <w:t>Guesswork)</w:t>
+      </w:r>
+      <w:r>
+        <w:rPr>
+          <w:rFonts w:hint="eastAsia"/>
+        </w:rPr>
+        <w:t xml:space="preserve">을 남기게 </w:t>
+      </w:r>
+      <w:r>
+        <w:rPr>
+          <w:rFonts w:hint="eastAsia"/>
+        </w:rPr>
+        <w:t>될 것입니다</w:t>
+      </w:r>
+      <w:r>
+        <w:rPr>
+          <w:rFonts w:hint="eastAsia"/>
+        </w:rPr>
+        <w:t>.</w:t>
+      </w:r>
+      <w:r>
+        <w:t xml:space="preserve"> </w:t>
+      </w:r>
+      <w:r>
+        <w:rPr>
+          <w:rFonts w:hint="eastAsia"/>
+        </w:rPr>
+        <w:t xml:space="preserve">이러한 이유 때문에 </w:t>
+      </w:r>
+      <w:r>
+        <w:rPr>
+          <w:rFonts w:hint="eastAsia"/>
+        </w:rPr>
+        <w:t>게임의 성능을 향상</w:t>
+      </w:r>
+      <w:r>
+        <w:t>시키기</w:t>
+      </w:r>
+      <w:r>
+        <w:rPr>
+          <w:rFonts w:hint="eastAsia"/>
+        </w:rPr>
+        <w:t xml:space="preserve"> 위해 많은 드라이버 업데이트가 있습니다,</w:t>
+      </w:r>
+      <w:r>
+        <w:t xml:space="preserve"> </w:t>
+      </w:r>
+      <w:r>
+        <w:rPr>
+          <w:rFonts w:hint="eastAsia"/>
+        </w:rPr>
+        <w:t>때때로는 상당한 기간을 두고 업데이트 하기도 합니다.</w:t>
+      </w:r>
+      <w:r>
+        <w:t xml:space="preserve"> </w:t>
+      </w:r>
+      <w:r>
+        <w:rPr>
+          <w:rFonts w:hint="eastAsia"/>
+        </w:rPr>
+        <w:t xml:space="preserve">이런 드라이버들의 복잡성 때문에 응용 프로그램 개발자들은 </w:t>
+      </w:r>
+      <w:proofErr w:type="spellStart"/>
+      <w:r>
+        <w:rPr>
+          <w:rFonts w:hint="eastAsia"/>
+        </w:rPr>
+        <w:t>셰이더를</w:t>
+      </w:r>
+      <w:proofErr w:type="spellEnd"/>
+      <w:r>
+        <w:rPr>
+          <w:rFonts w:hint="eastAsia"/>
+        </w:rPr>
+        <w:t xml:space="preserve"> 위한 문법과 같은 공급자 간의 불일치성을 해결해야 합니다.</w:t>
+      </w:r>
+      <w:r>
+        <w:t xml:space="preserve"> </w:t>
+      </w:r>
+      <w:r>
+        <w:rPr>
+          <w:rFonts w:hint="eastAsia"/>
+        </w:rPr>
+        <w:t>이러한</w:t>
+      </w:r>
+      <w:r>
+        <w:t xml:space="preserve"> 새로운 특징 외에도, 지난 10년 동안 강력한 그래픽 하드웨어를 갖춘 모바일 기기들이 쏟아져 나왔다.</w:t>
+      </w:r>
+      <w:r>
+        <w:t xml:space="preserve"> </w:t>
+      </w:r>
+      <w:r>
+        <w:rPr>
+          <w:rFonts w:hint="eastAsia"/>
+        </w:rPr>
+        <w:t>이러한 모바일 GPU들은 각기 다른 에너지</w:t>
+      </w:r>
+      <w:r>
+        <w:t xml:space="preserve"> </w:t>
+      </w:r>
+      <w:r>
+        <w:rPr>
+          <w:rFonts w:hint="eastAsia"/>
+        </w:rPr>
+        <w:t>그리고 공간 요구 조건에 대한 아키텍처를 기반으로 잡고 있습니다.</w:t>
+      </w:r>
+      <w:r>
+        <w:t xml:space="preserve"> </w:t>
+      </w:r>
+      <w:r>
+        <w:rPr>
+          <w:rFonts w:hint="eastAsia"/>
+        </w:rPr>
+        <w:t>한 가지 예제를 뽑자면 타일 렌더링과 같은 기능을 프로그래머에게 더 제공함으로써 더 좋은 성능을 이끌어 낼 수 있도록 하는 것입니다.</w:t>
+      </w:r>
+      <w:r>
+        <w:t xml:space="preserve"> </w:t>
+      </w:r>
+      <w:r>
+        <w:rPr>
+          <w:rFonts w:hint="eastAsia"/>
+        </w:rPr>
+        <w:t xml:space="preserve">제한된 멀티 </w:t>
+      </w:r>
+      <w:proofErr w:type="spellStart"/>
+      <w:r>
+        <w:rPr>
+          <w:rFonts w:hint="eastAsia"/>
+        </w:rPr>
+        <w:t>쓰레딩</w:t>
+      </w:r>
+      <w:proofErr w:type="spellEnd"/>
+      <w:r>
+        <w:rPr>
+          <w:rFonts w:hint="eastAsia"/>
+        </w:rPr>
+        <w:t xml:space="preserve"> 지원을 하는 API가 유래하는 또 다른 제약으로는,</w:t>
+      </w:r>
+      <w:r>
+        <w:t xml:space="preserve"> </w:t>
+      </w:r>
+      <w:r>
+        <w:rPr>
+          <w:rFonts w:hint="eastAsia"/>
+        </w:rPr>
+        <w:t>CPU</w:t>
+      </w:r>
+      <w:r>
+        <w:t xml:space="preserve"> </w:t>
+      </w:r>
+      <w:r>
+        <w:rPr>
+          <w:rFonts w:hint="eastAsia"/>
+        </w:rPr>
+        <w:t>단에서 병목 현상이 일어</w:t>
+      </w:r>
+      <w:r>
+        <w:t>날</w:t>
+      </w:r>
+      <w:r>
+        <w:rPr>
+          <w:rFonts w:hint="eastAsia"/>
+        </w:rPr>
+        <w:t xml:space="preserve"> 수 있다는 점입니다.</w:t>
+      </w:r>
+    </w:p>
+    <w:p>
+      <w:r>
+        <w:rPr>
+          <w:rFonts w:hint="eastAsia"/>
+        </w:rPr>
+        <w:t>Vulkan은 현대 그래픽스 아키텍처들을 위해서 이러한 문제점을 해결할 수 있도록 처음부터 설계되었습니다.</w:t>
+      </w:r>
+      <w:r>
+        <w:t xml:space="preserve"> </w:t>
+      </w:r>
+      <w:r>
+        <w:rPr>
+          <w:rFonts w:hint="eastAsia"/>
+        </w:rPr>
+        <w:t>이는 프로그래머가 장황한 API를 사용해 작업에 대해서 깔끔하게 명시하여 드라이버 오버헤드를 줄일 수 있으며,</w:t>
+      </w:r>
+      <w:r>
+        <w:t xml:space="preserve"> </w:t>
+      </w:r>
+      <w:r>
+        <w:rPr>
+          <w:rFonts w:hint="eastAsia"/>
+        </w:rPr>
+        <w:t>멀티 쓰레드를 사용해 명령을 동시에(parallel)</w:t>
+      </w:r>
+      <w:r>
+        <w:t xml:space="preserve"> </w:t>
+      </w:r>
+      <w:r>
+        <w:rPr>
+          <w:rFonts w:hint="eastAsia"/>
+        </w:rPr>
+        <w:t>생성하고 입력할 수 있도록 합니다.</w:t>
+      </w:r>
+      <w:r>
+        <w:t xml:space="preserve"> </w:t>
+      </w:r>
+      <w:proofErr w:type="spellStart"/>
+      <w:r>
+        <w:rPr>
+          <w:rFonts w:hint="eastAsia"/>
+        </w:rPr>
+        <w:t>셰이더</w:t>
+      </w:r>
+      <w:proofErr w:type="spellEnd"/>
+      <w:r>
+        <w:rPr>
+          <w:rFonts w:hint="eastAsia"/>
+        </w:rPr>
+        <w:t xml:space="preserve"> 컴파일에서 단일 컴파일러를 이용해 표준화된 바이트 코드 포맷으로 치환함으로써 불일치성을 줄일 수 있습니다.</w:t>
+      </w:r>
+      <w:r>
+        <w:t xml:space="preserve"> </w:t>
+      </w:r>
+      <w:r>
+        <w:rPr>
+          <w:rFonts w:hint="eastAsia"/>
+        </w:rPr>
+        <w:t xml:space="preserve">마지막으로 그래픽스와 </w:t>
+      </w:r>
+      <w:proofErr w:type="spellStart"/>
+      <w:r>
+        <w:rPr>
+          <w:rFonts w:hint="eastAsia"/>
+        </w:rPr>
+        <w:t>컴퓨트</w:t>
+      </w:r>
+      <w:proofErr w:type="spellEnd"/>
+      <w:r>
+        <w:rPr>
+          <w:rFonts w:hint="eastAsia"/>
+        </w:rPr>
+        <w:t xml:space="preserve"> 기능을 하나의 API로 통합함으로 현대 그래픽 카드의 범용 계산 능력을 신뢰할 수 있습니다.</w:t>
+      </w:r>
+    </w:p>
+    <w:p/>
+    <w:p>
+      <w:pPr>
+        <w:pStyle w:val="a8"/>
+      </w:pPr>
+      <w:r>
+        <w:rPr>
+          <w:rFonts w:hint="eastAsia"/>
+        </w:rPr>
+        <w:lastRenderedPageBreak/>
+        <w:t>삼각형을 그리기 위해 필요한 것</w:t>
+      </w:r>
+    </w:p>
+    <w:p>
+      <w:r>
+        <w:rPr>
+          <w:rFonts w:hint="eastAsia"/>
+        </w:rPr>
+        <w:t>이제 우리는 잘 작동하는 삼각형 그리기 Vulkan</w:t>
+      </w:r>
+      <w:r>
+        <w:t xml:space="preserve"> </w:t>
+      </w:r>
+      <w:r>
+        <w:rPr>
+          <w:rFonts w:hint="eastAsia"/>
+        </w:rPr>
+        <w:t>프로그램의 모든 단계의 개요를 살펴</w:t>
+      </w:r>
+      <w:r>
+        <w:t>볼</w:t>
+      </w:r>
+      <w:r>
+        <w:rPr>
+          <w:rFonts w:hint="eastAsia"/>
+        </w:rPr>
+        <w:t xml:space="preserve"> 것입니다.</w:t>
+      </w:r>
+      <w:r>
+        <w:t xml:space="preserve"> </w:t>
+      </w:r>
+      <w:r>
+        <w:rPr>
+          <w:rFonts w:hint="eastAsia"/>
+        </w:rPr>
+        <w:t>여기서 소개된 모든 개념들은 다음 챕터에서 상세하게 설명이 될 것입니다.</w:t>
+      </w:r>
+      <w:r>
+        <w:t xml:space="preserve"> </w:t>
+      </w:r>
+      <w:r>
+        <w:rPr>
+          <w:rFonts w:hint="eastAsia"/>
+        </w:rPr>
+        <w:t>이번은 그냥 각각의 요소들에 대해서 큰 그림을 그릴 수 있도록 해드립니다.</w:t>
+      </w:r>
+    </w:p>
+    <w:p/>
+    <w:p>
+      <w:pPr>
+        <w:pStyle w:val="af1"/>
+        <w:ind w:right="200"/>
+      </w:pPr>
+      <w:r>
+        <w:rPr>
+          <w:rFonts w:hint="eastAsia"/>
+        </w:rPr>
+        <w:t>Step</w:t>
+      </w:r>
+      <w:r>
+        <w:t xml:space="preserve"> </w:t>
+      </w:r>
+      <w:r>
+        <w:rPr>
+          <w:rFonts w:hint="eastAsia"/>
+        </w:rPr>
+        <w:t>1</w:t>
+      </w:r>
+      <w:r>
+        <w:t xml:space="preserve"> – </w:t>
+      </w:r>
+      <w:r>
+        <w:rPr>
+          <w:rFonts w:hint="eastAsia"/>
+        </w:rPr>
+        <w:t>인스턴스와 물리 장치(Physical</w:t>
+      </w:r>
+      <w:r>
+        <w:t xml:space="preserve"> </w:t>
+      </w:r>
+      <w:r>
+        <w:rPr>
+          <w:rFonts w:hint="eastAsia"/>
+        </w:rPr>
+        <w:t>device) 선정</w:t>
+      </w:r>
+    </w:p>
+    <w:p>
+      <w:r>
+        <w:rPr>
+          <w:rFonts w:hint="eastAsia"/>
+        </w:rPr>
+        <w:t>Vulkan</w:t>
+      </w:r>
+      <w:r>
+        <w:t xml:space="preserve"> </w:t>
+      </w:r>
+      <w:r>
+        <w:rPr>
+          <w:rFonts w:hint="eastAsia"/>
+        </w:rPr>
+        <w:t xml:space="preserve">응용 프로그램은 </w:t>
+      </w:r>
+      <w:proofErr w:type="spellStart"/>
+      <w:r>
+        <w:rPr>
+          <w:rFonts w:hint="eastAsia"/>
+          <w:b/>
+        </w:rPr>
+        <w:t>VkInstance</w:t>
+      </w:r>
+      <w:proofErr w:type="spellEnd"/>
+      <w:r>
+        <w:rPr>
+          <w:rFonts w:hint="eastAsia"/>
+        </w:rPr>
+        <w:t>라는 Vulka</w:t>
+      </w:r>
+      <w:r>
+        <w:rPr>
+          <w:rFonts w:hint="eastAsia"/>
+        </w:rPr>
+        <w:t>n</w:t>
+      </w:r>
+      <w:r>
+        <w:t xml:space="preserve"> </w:t>
+      </w:r>
+      <w:r>
+        <w:rPr>
+          <w:rFonts w:hint="eastAsia"/>
+        </w:rPr>
+        <w:t>API를</w:t>
+      </w:r>
+      <w:r>
+        <w:t xml:space="preserve"> </w:t>
+      </w:r>
+      <w:r>
+        <w:rPr>
+          <w:rFonts w:hint="eastAsia"/>
+        </w:rPr>
+        <w:t>설정함으로써 시작됩니다.</w:t>
+      </w:r>
+      <w:r>
+        <w:t xml:space="preserve"> </w:t>
+      </w:r>
+      <w:r>
+        <w:rPr>
+          <w:rFonts w:hint="eastAsia"/>
+        </w:rPr>
+        <w:t>인스턴스는 당신의 응용 프로그램에 대한 설명과 사용할 확장 API을 기술함으로써 생성됩니다.</w:t>
+      </w:r>
+      <w:r>
+        <w:t xml:space="preserve"> </w:t>
+      </w:r>
+      <w:r>
+        <w:rPr>
+          <w:rFonts w:hint="eastAsia"/>
+        </w:rPr>
+        <w:t>인스턴스를 생성한 후에는,</w:t>
+      </w:r>
+      <w:r>
+        <w:t xml:space="preserve"> </w:t>
+      </w:r>
+      <w:r>
+        <w:rPr>
+          <w:rFonts w:hint="eastAsia"/>
+        </w:rPr>
+        <w:t>Vulkan</w:t>
+      </w:r>
+      <w:r>
+        <w:t xml:space="preserve"> </w:t>
+      </w:r>
+      <w:r>
+        <w:rPr>
+          <w:rFonts w:hint="eastAsia"/>
+        </w:rPr>
+        <w:t>지원 하드웨어를 질의(Query)할 수 있고,</w:t>
+      </w:r>
+      <w:r>
+        <w:t xml:space="preserve"> </w:t>
+      </w:r>
+      <w:r>
+        <w:rPr>
+          <w:rFonts w:hint="eastAsia"/>
+        </w:rPr>
+        <w:t xml:space="preserve">명령을 실행하기 위한 하나의 또는 더 많은 </w:t>
+      </w:r>
+      <w:proofErr w:type="spellStart"/>
+      <w:r>
+        <w:rPr>
+          <w:rFonts w:hint="eastAsia"/>
+          <w:b/>
+        </w:rPr>
+        <w:t>VkPhysicalDevices</w:t>
+      </w:r>
+      <w:proofErr w:type="spellEnd"/>
+      <w:r>
+        <w:rPr>
+          <w:rFonts w:hint="eastAsia"/>
+        </w:rPr>
+        <w:t>를</w:t>
+      </w:r>
+      <w:r>
+        <w:rPr>
+          <w:b/>
+        </w:rPr>
+        <w:t xml:space="preserve"> </w:t>
+      </w:r>
+      <w:r>
+        <w:rPr>
+          <w:rFonts w:hint="eastAsia"/>
+        </w:rPr>
+        <w:t>선택할 수 있습니다.</w:t>
+      </w:r>
+      <w:r>
+        <w:rPr>
+          <w:b/>
+        </w:rPr>
+        <w:t xml:space="preserve"> </w:t>
+      </w:r>
+      <w:r>
+        <w:rPr>
+          <w:rFonts w:hint="eastAsia"/>
+        </w:rPr>
+        <w:t xml:space="preserve">원하는 장치들을 선택하기 위해 </w:t>
+      </w:r>
+      <w:r>
+        <w:t>VRAM</w:t>
+      </w:r>
+      <w:r>
+        <w:rPr>
+          <w:rFonts w:hint="eastAsia"/>
+        </w:rPr>
+        <w:t xml:space="preserve"> 크기와 </w:t>
+      </w:r>
+      <w:r>
+        <w:rPr>
+          <w:rFonts w:hint="eastAsia"/>
+        </w:rPr>
+        <w:t>장치 사양(</w:t>
+      </w:r>
+      <w:r>
+        <w:t>Capabilities)</w:t>
+      </w:r>
+      <w:r>
+        <w:rPr>
+          <w:rFonts w:hint="eastAsia"/>
+        </w:rPr>
+        <w:t xml:space="preserve">와 </w:t>
+      </w:r>
+      <w:r>
+        <w:rPr>
+          <w:rFonts w:hint="eastAsia"/>
+        </w:rPr>
+        <w:t>같은 속성들을 질의할 수 있</w:t>
+      </w:r>
+      <w:r>
+        <w:rPr>
+          <w:rFonts w:hint="eastAsia"/>
+        </w:rPr>
+        <w:t>습니다.</w:t>
+      </w:r>
+    </w:p>
+    <w:p/>
+    <w:p>
+      <w:pPr>
+        <w:pStyle w:val="af1"/>
+      </w:pPr>
+      <w:r>
+        <w:rPr>
+          <w:rFonts w:hint="eastAsia"/>
+        </w:rPr>
+        <w:t>S</w:t>
+      </w:r>
+      <w:r>
+        <w:t xml:space="preserve">tep 2 – </w:t>
+      </w:r>
+      <w:r>
+        <w:rPr>
+          <w:rFonts w:hint="eastAsia"/>
+        </w:rPr>
+        <w:t>논리 장치(</w:t>
+      </w:r>
+      <w:r>
+        <w:t>Logical device)</w:t>
+      </w:r>
+      <w:r>
+        <w:rPr>
+          <w:rFonts w:hint="eastAsia"/>
+        </w:rPr>
+        <w:t>와 큐 패밀리</w:t>
+      </w:r>
+    </w:p>
+    <w:p>
+      <w:r>
+        <w:rPr>
+          <w:rFonts w:hint="eastAsia"/>
+        </w:rPr>
+        <w:t>사용할 하드웨어 장치를 선택하고 난 후,</w:t>
+      </w:r>
+      <w:r>
+        <w:t xml:space="preserve"> </w:t>
+      </w:r>
+      <w:proofErr w:type="spellStart"/>
+      <w:r>
+        <w:t>VkDevice</w:t>
+      </w:r>
+      <w:proofErr w:type="spellEnd"/>
+      <w:r>
+        <w:rPr>
+          <w:rFonts w:hint="eastAsia"/>
+        </w:rPr>
+        <w:t>를 생성해야 합니다.</w:t>
+      </w:r>
+      <w:r>
+        <w:t xml:space="preserve"> </w:t>
+      </w:r>
+      <w:r>
+        <w:rPr>
+          <w:rFonts w:hint="eastAsia"/>
+        </w:rPr>
+        <w:t>여기서는</w:t>
+      </w:r>
+      <w:proofErr w:type="spellStart"/>
+      <w:r>
+        <w:t>VkPhysicalDeviceFeatures</w:t>
+      </w:r>
+      <w:proofErr w:type="spellEnd"/>
+      <w:r>
+        <w:rPr>
+          <w:rFonts w:hint="eastAsia"/>
+        </w:rPr>
+        <w:t xml:space="preserve">에서 다중 </w:t>
+      </w:r>
+      <w:proofErr w:type="spellStart"/>
+      <w:r>
+        <w:rPr>
+          <w:rFonts w:hint="eastAsia"/>
+        </w:rPr>
+        <w:t>뷰포트</w:t>
+      </w:r>
+      <w:proofErr w:type="spellEnd"/>
+      <w:r>
+        <w:rPr>
+          <w:rFonts w:hint="eastAsia"/>
+        </w:rPr>
+        <w:t xml:space="preserve"> 렌더링과 </w:t>
+      </w:r>
+      <w:r>
+        <w:t>64</w:t>
+      </w:r>
+      <w:r>
+        <w:rPr>
+          <w:rFonts w:hint="eastAsia"/>
+        </w:rPr>
+        <w:t>b</w:t>
+      </w:r>
+      <w:r>
+        <w:t xml:space="preserve">it </w:t>
+      </w:r>
+      <w:r>
+        <w:rPr>
+          <w:rFonts w:hint="eastAsia"/>
+        </w:rPr>
+        <w:t>부동 소수점과 같은 사용할 기능들을 구체적으로</w:t>
+      </w:r>
+      <w:r>
+        <w:rPr>
+          <w:rFonts w:hint="eastAsia"/>
+        </w:rPr>
+        <w:t xml:space="preserve"> 서술합니다.</w:t>
+      </w:r>
+      <w:r>
+        <w:t xml:space="preserve"> </w:t>
+      </w:r>
+      <w:r>
+        <w:rPr>
+          <w:rFonts w:hint="eastAsia"/>
+        </w:rPr>
+        <w:t xml:space="preserve">또한 여기서 당신이 사용하고 싶은 큐 패밀리를 </w:t>
+      </w:r>
+      <w:proofErr w:type="spellStart"/>
+      <w:r>
+        <w:rPr>
+          <w:rFonts w:hint="eastAsia"/>
+        </w:rPr>
+        <w:t>지정해야합니다</w:t>
+      </w:r>
+      <w:proofErr w:type="spellEnd"/>
+      <w:r>
+        <w:rPr>
+          <w:rFonts w:hint="eastAsia"/>
+        </w:rPr>
+        <w:t>.</w:t>
+      </w:r>
+      <w:r>
+        <w:t xml:space="preserve"> </w:t>
+      </w:r>
+      <w:r>
+        <w:rPr>
+          <w:rFonts w:hint="eastAsia"/>
+        </w:rPr>
+        <w:t>그리기 명령이나 메모리 연산과 같은 대부분의 연산들은</w:t>
+      </w:r>
+      <w:r>
+        <w:t xml:space="preserve"> </w:t>
+      </w:r>
+      <w:proofErr w:type="spellStart"/>
+      <w:r>
+        <w:rPr>
+          <w:rFonts w:hint="eastAsia"/>
+        </w:rPr>
+        <w:t>V</w:t>
+      </w:r>
+      <w:r>
+        <w:t>kQueue</w:t>
+      </w:r>
+      <w:proofErr w:type="spellEnd"/>
+      <w:r>
+        <w:rPr>
+          <w:rFonts w:hint="eastAsia"/>
+        </w:rPr>
+        <w:t>에 제출함으로써 비동기 시간적으로 실행됩니다. 큐들은 큐 패밀리로부터 할당되며,</w:t>
+      </w:r>
+      <w:r>
+        <w:t xml:space="preserve"> </w:t>
+      </w:r>
+      <w:r>
+        <w:rPr>
+          <w:rFonts w:hint="eastAsia"/>
+        </w:rPr>
+        <w:t>각각의 큐 패밀리는 특정 집합의 명령어들을 각 큐들에게 지원할 수 있도록 합니다.</w:t>
+      </w:r>
+      <w:r>
+        <w:t xml:space="preserve"> </w:t>
+      </w:r>
+      <w:r>
+        <w:rPr>
+          <w:rFonts w:hint="eastAsia"/>
+        </w:rPr>
+        <w:t>예를 들어,</w:t>
+      </w:r>
+      <w:r>
+        <w:t xml:space="preserve"> </w:t>
+      </w:r>
+      <w:r>
+        <w:rPr>
+          <w:rFonts w:hint="eastAsia"/>
+        </w:rPr>
+        <w:t>그래픽스,</w:t>
+      </w:r>
+      <w:r>
+        <w:t xml:space="preserve"> </w:t>
+      </w:r>
+      <w:proofErr w:type="spellStart"/>
+      <w:r>
+        <w:rPr>
+          <w:rFonts w:hint="eastAsia"/>
+        </w:rPr>
+        <w:t>컴퓨트</w:t>
+      </w:r>
+      <w:proofErr w:type="spellEnd"/>
+      <w:r>
+        <w:t xml:space="preserve"> </w:t>
+      </w:r>
+      <w:r>
+        <w:rPr>
+          <w:rFonts w:hint="eastAsia"/>
+        </w:rPr>
+        <w:t>그리고 메모리 전달 연산에 대해서 각각의 큐 패밀리가 존재할 수 있습니다.</w:t>
+      </w:r>
+      <w:r>
+        <w:t xml:space="preserve"> </w:t>
+      </w:r>
+      <w:r>
+        <w:rPr>
+          <w:rFonts w:hint="eastAsia"/>
+        </w:rPr>
+        <w:t>큐 패밀리에 대한 유용성은 물리 장치 선정에서 다른(</w:t>
+      </w:r>
+      <w:r>
+        <w:t xml:space="preserve">Distinguishing) </w:t>
+      </w:r>
+      <w:r>
+        <w:rPr>
+          <w:rFonts w:hint="eastAsia"/>
+        </w:rPr>
+        <w:t xml:space="preserve">인자를 가지게 </w:t>
+      </w:r>
+      <w:r>
+        <w:rPr>
+          <w:rFonts w:hint="eastAsia"/>
+        </w:rPr>
+        <w:t>되는 곳에서도 사용될 수 있습니다.</w:t>
+      </w:r>
+      <w:r>
+        <w:t xml:space="preserve"> </w:t>
+      </w:r>
+      <w:r>
+        <w:rPr>
+          <w:rFonts w:hint="eastAsia"/>
+        </w:rPr>
+        <w:t xml:space="preserve">이는 </w:t>
+      </w:r>
+      <w:r>
+        <w:t>Vulkan</w:t>
+      </w:r>
+      <w:r>
+        <w:rPr>
+          <w:rFonts w:hint="eastAsia"/>
+        </w:rPr>
+        <w:t>을 지원하는 장치가 그래픽 기능을 지원하지 않을 수도 있지만,</w:t>
+      </w:r>
+      <w:r>
+        <w:t xml:space="preserve"> </w:t>
+      </w:r>
+      <w:r>
+        <w:rPr>
+          <w:rFonts w:hint="eastAsia"/>
+        </w:rPr>
+        <w:t>오늘날의 V</w:t>
+      </w:r>
+      <w:r>
+        <w:t>ulkan</w:t>
+      </w:r>
+      <w:r>
+        <w:rPr>
+          <w:rFonts w:hint="eastAsia"/>
+        </w:rPr>
+        <w:t>을 지원하는 모든 그래픽 카드는 우리가 관심있는(</w:t>
+      </w:r>
+      <w:r>
+        <w:t xml:space="preserve">interested) </w:t>
+      </w:r>
+      <w:r>
+        <w:rPr>
+          <w:rFonts w:hint="eastAsia"/>
+        </w:rPr>
+        <w:t>큐 연산을 지원할 것입니다.</w:t>
+      </w:r>
+    </w:p>
+    <w:p/>
+    <w:p>
+      <w:pPr>
+        <w:pStyle w:val="af1"/>
+      </w:pPr>
+      <w:r>
+        <w:rPr>
+          <w:rFonts w:hint="eastAsia"/>
+        </w:rPr>
+        <w:t>S</w:t>
+      </w:r>
+      <w:r>
+        <w:t xml:space="preserve">tep 3 – </w:t>
+      </w:r>
+      <w:r>
+        <w:rPr>
+          <w:rFonts w:hint="eastAsia"/>
+        </w:rPr>
+        <w:t>창 표면(</w:t>
+      </w:r>
+      <w:r>
+        <w:t>Window surface</w:t>
+      </w:r>
+      <w:r>
+        <w:rPr>
+          <w:rFonts w:hint="eastAsia"/>
+        </w:rPr>
+        <w:t xml:space="preserve">)와 </w:t>
+      </w:r>
+      <w:proofErr w:type="spellStart"/>
+      <w:r>
+        <w:rPr>
+          <w:rFonts w:hint="eastAsia"/>
+        </w:rPr>
+        <w:t>스왑</w:t>
+      </w:r>
+      <w:proofErr w:type="spellEnd"/>
+      <w:r>
+        <w:rPr>
+          <w:rFonts w:hint="eastAsia"/>
+        </w:rPr>
+        <w:t xml:space="preserve"> 체인</w:t>
+      </w:r>
+    </w:p>
+    <w:p>
+      <w:r>
+        <w:rPr>
+          <w:rFonts w:hint="eastAsia"/>
+        </w:rPr>
+        <w:t>당신이</w:t>
+      </w:r>
+      <w:r>
+        <w:t xml:space="preserve"> </w:t>
+      </w:r>
+      <w:r>
+        <w:rPr>
+          <w:rFonts w:hint="eastAsia"/>
+        </w:rPr>
+        <w:t>화면에 나타나지 않는(</w:t>
+      </w:r>
+      <w:r>
+        <w:t xml:space="preserve">Offscreen) </w:t>
+      </w:r>
+      <w:r>
+        <w:rPr>
+          <w:rFonts w:hint="eastAsia"/>
+        </w:rPr>
+        <w:t>렌더링에 관심이 있는 게 아니라면,</w:t>
+      </w:r>
+      <w:r>
+        <w:t xml:space="preserve"> </w:t>
+      </w:r>
+      <w:proofErr w:type="spellStart"/>
+      <w:r>
+        <w:rPr>
+          <w:rFonts w:hint="eastAsia"/>
+        </w:rPr>
+        <w:t>렌더된</w:t>
+      </w:r>
+      <w:proofErr w:type="spellEnd"/>
+      <w:r>
+        <w:rPr>
+          <w:rFonts w:hint="eastAsia"/>
+        </w:rPr>
+        <w:t xml:space="preserve"> 이미지를 표현하는 창을 생성할 필요가 있습니다.</w:t>
+      </w:r>
+      <w:r>
+        <w:t xml:space="preserve"> Windows</w:t>
+      </w:r>
+      <w:r>
+        <w:rPr>
+          <w:rFonts w:hint="eastAsia"/>
+        </w:rPr>
+        <w:t>는 자체 지원(</w:t>
+      </w:r>
+      <w:r>
+        <w:t xml:space="preserve">Native) </w:t>
+      </w:r>
+      <w:r>
+        <w:rPr>
+          <w:rFonts w:hint="eastAsia"/>
+        </w:rPr>
+        <w:t xml:space="preserve">플랫폼 </w:t>
+      </w:r>
+      <w:r>
+        <w:t>API</w:t>
+      </w:r>
+      <w:r>
+        <w:rPr>
+          <w:rFonts w:hint="eastAsia"/>
+        </w:rPr>
+        <w:t xml:space="preserve">나 </w:t>
+      </w:r>
+      <w:r>
+        <w:t>GLFW</w:t>
+      </w:r>
+      <w:r>
+        <w:rPr>
+          <w:rFonts w:hint="eastAsia"/>
+        </w:rPr>
+        <w:t xml:space="preserve">와 </w:t>
+      </w:r>
+      <w:r>
+        <w:t>SDL</w:t>
+      </w:r>
+      <w:r>
+        <w:rPr>
+          <w:rFonts w:hint="eastAsia"/>
+        </w:rPr>
+        <w:t>과 같은 라이브러리를 이용해 생성할 수 있습니다.</w:t>
+      </w:r>
+      <w:r>
+        <w:t xml:space="preserve"> </w:t>
+      </w:r>
+      <w:r>
+        <w:rPr>
+          <w:rFonts w:hint="eastAsia"/>
+        </w:rPr>
+        <w:t xml:space="preserve">우리는 </w:t>
+      </w:r>
+      <w:r>
+        <w:t>GLFW</w:t>
+      </w:r>
+      <w:r>
+        <w:rPr>
+          <w:rFonts w:hint="eastAsia"/>
+        </w:rPr>
+        <w:t>를 사용할 것입니다,</w:t>
+      </w:r>
+      <w:r>
+        <w:t xml:space="preserve"> </w:t>
+      </w:r>
+      <w:r>
+        <w:rPr>
+          <w:rFonts w:hint="eastAsia"/>
+        </w:rPr>
+        <w:t>자세한 내용은 다음 챕터에서 알아볼 것입니다.</w:t>
+      </w:r>
+    </w:p>
+    <w:p>
+      <w:r>
+        <w:rPr>
+          <w:rFonts w:hint="eastAsia"/>
+        </w:rPr>
+        <w:t xml:space="preserve">우리는 창에 실제로 </w:t>
+      </w:r>
+      <w:proofErr w:type="spellStart"/>
+      <w:r>
+        <w:rPr>
+          <w:rFonts w:hint="eastAsia"/>
+        </w:rPr>
+        <w:t>렌더하기</w:t>
+      </w:r>
+      <w:proofErr w:type="spellEnd"/>
+      <w:r>
+        <w:rPr>
+          <w:rFonts w:hint="eastAsia"/>
+        </w:rPr>
+        <w:t xml:space="preserve"> 위한 창 표면(</w:t>
+      </w:r>
+      <w:r>
+        <w:t>a window surface)(</w:t>
+      </w:r>
+      <w:proofErr w:type="spellStart"/>
+      <w:r>
+        <w:t>VkSurfaceKHR</w:t>
+      </w:r>
+      <w:proofErr w:type="spellEnd"/>
+      <w:r>
+        <w:t>)</w:t>
+      </w:r>
+      <w:r>
+        <w:rPr>
+          <w:rFonts w:hint="eastAsia"/>
+        </w:rPr>
+        <w:t xml:space="preserve">과 </w:t>
+      </w:r>
+      <w:proofErr w:type="spellStart"/>
+      <w:r>
+        <w:rPr>
+          <w:rFonts w:hint="eastAsia"/>
+        </w:rPr>
+        <w:t>스왑</w:t>
+      </w:r>
+      <w:proofErr w:type="spellEnd"/>
+      <w:r>
+        <w:rPr>
+          <w:rFonts w:hint="eastAsia"/>
+        </w:rPr>
+        <w:t xml:space="preserve"> 체인(</w:t>
+      </w:r>
+      <w:r>
+        <w:t xml:space="preserve">a swap </w:t>
+      </w:r>
+      <w:r>
+        <w:lastRenderedPageBreak/>
+        <w:t>chain)(</w:t>
+      </w:r>
+      <w:proofErr w:type="spellStart"/>
+      <w:r>
+        <w:t>VkSwapChainKHR</w:t>
+      </w:r>
+      <w:proofErr w:type="spellEnd"/>
+      <w:r>
+        <w:t>)</w:t>
+      </w:r>
+      <w:r>
+        <w:rPr>
+          <w:rFonts w:hint="eastAsia"/>
+        </w:rPr>
+        <w:t>라는</w:t>
+      </w:r>
+      <w:r>
+        <w:t xml:space="preserve"> 2</w:t>
+      </w:r>
+      <w:r>
+        <w:rPr>
+          <w:rFonts w:hint="eastAsia"/>
+        </w:rPr>
+        <w:t>가지 요소가 더 필요합니다.</w:t>
+      </w:r>
+      <w:r>
+        <w:t xml:space="preserve"> KHR</w:t>
+      </w:r>
+      <w:r>
+        <w:rPr>
+          <w:rFonts w:hint="eastAsia"/>
+        </w:rPr>
+        <w:t xml:space="preserve"> </w:t>
+      </w:r>
+      <w:proofErr w:type="spellStart"/>
+      <w:r>
+        <w:rPr>
+          <w:rFonts w:hint="eastAsia"/>
+        </w:rPr>
+        <w:t>접두어에</w:t>
+      </w:r>
+      <w:proofErr w:type="spellEnd"/>
+      <w:r>
+        <w:rPr>
+          <w:rFonts w:hint="eastAsia"/>
+        </w:rPr>
+        <w:t xml:space="preserve"> 대해서 얘기하자면</w:t>
+      </w:r>
+      <w:r>
+        <w:t xml:space="preserve"> </w:t>
+      </w:r>
+      <w:r>
+        <w:rPr>
+          <w:rFonts w:hint="eastAsia"/>
+        </w:rPr>
+        <w:t>이러한 오브젝트들은 Vulkan</w:t>
+      </w:r>
+      <w:r>
+        <w:t xml:space="preserve"> </w:t>
+      </w:r>
+      <w:r>
+        <w:rPr>
+          <w:rFonts w:hint="eastAsia"/>
+        </w:rPr>
+        <w:t>확장의 일부라는 뜻을 가지고 있습니다.</w:t>
+      </w:r>
+      <w:r>
+        <w:t xml:space="preserve"> </w:t>
+      </w:r>
+      <w:r>
+        <w:rPr>
+          <w:rFonts w:hint="eastAsia"/>
+        </w:rPr>
+        <w:t>Vulkan</w:t>
+      </w:r>
+      <w:r>
+        <w:t xml:space="preserve"> </w:t>
+      </w:r>
+      <w:r>
+        <w:rPr>
+          <w:rFonts w:hint="eastAsia"/>
+        </w:rPr>
+        <w:t>API는 스스로 완벽하게 특정 플랫폼에서 벗어나 있기 때문에 창 관리자(window</w:t>
+      </w:r>
+      <w:r>
+        <w:t xml:space="preserve"> </w:t>
+      </w:r>
+      <w:r>
+        <w:rPr>
+          <w:rFonts w:hint="eastAsia"/>
+        </w:rPr>
+        <w:t>manager)와 상호 작용하기 위해 표준화</w:t>
+      </w:r>
+      <w:r>
+        <w:t>된</w:t>
+      </w:r>
+      <w:r>
+        <w:rPr>
+          <w:rFonts w:hint="eastAsia"/>
+        </w:rPr>
+        <w:t xml:space="preserve"> WSI(Window</w:t>
+      </w:r>
+      <w:r>
+        <w:t xml:space="preserve"> </w:t>
+      </w:r>
+      <w:r>
+        <w:rPr>
+          <w:rFonts w:hint="eastAsia"/>
+        </w:rPr>
+        <w:t>System</w:t>
+      </w:r>
+      <w:r>
+        <w:t xml:space="preserve"> </w:t>
+      </w:r>
+      <w:proofErr w:type="spellStart"/>
+      <w:r>
+        <w:rPr>
+          <w:rFonts w:hint="eastAsia"/>
+        </w:rPr>
+        <w:t>Inteface</w:t>
+      </w:r>
+      <w:proofErr w:type="spellEnd"/>
+      <w:r>
+        <w:rPr>
+          <w:rFonts w:hint="eastAsia"/>
+        </w:rPr>
+        <w:t>) 확장을 이용해야 하는 이유입니다.</w:t>
+      </w:r>
+      <w:r>
+        <w:t xml:space="preserve"> </w:t>
+      </w:r>
+      <w:r>
+        <w:rPr>
+          <w:rFonts w:hint="eastAsia"/>
+        </w:rPr>
+        <w:t>표면은 렌더링할 창들에 대해서</w:t>
+      </w:r>
+      <w:r>
+        <w:t xml:space="preserve"> </w:t>
+      </w:r>
+      <w:r>
+        <w:rPr>
+          <w:rFonts w:hint="eastAsia"/>
+        </w:rPr>
+        <w:t>크로스 플랫폼으로 추상화되었으며,</w:t>
+      </w:r>
+      <w:r>
+        <w:t xml:space="preserve"> </w:t>
+      </w:r>
+      <w:r>
+        <w:rPr>
+          <w:rFonts w:hint="eastAsia"/>
+        </w:rPr>
+        <w:t>일반적으로 Windows의 HWND와 같이 Native</w:t>
+      </w:r>
+      <w:r>
+        <w:t xml:space="preserve"> </w:t>
+      </w:r>
+      <w:r>
+        <w:rPr>
+          <w:rFonts w:hint="eastAsia"/>
+        </w:rPr>
+        <w:t>창 핸들의 참조를 받아 인스턴스화</w:t>
+      </w:r>
+      <w:r>
+        <w:t xml:space="preserve"> </w:t>
+      </w:r>
+      <w:r>
+        <w:rPr>
+          <w:rFonts w:hint="eastAsia"/>
+        </w:rPr>
+        <w:t>됩니다.</w:t>
+      </w:r>
+      <w:r>
+        <w:t xml:space="preserve"> </w:t>
+      </w:r>
+      <w:r>
+        <w:rPr>
+          <w:rFonts w:hint="eastAsia"/>
+        </w:rPr>
+        <w:t>운 좋게도,</w:t>
+      </w:r>
+      <w:r>
+        <w:t xml:space="preserve"> </w:t>
+      </w:r>
+      <w:r>
+        <w:rPr>
+          <w:rFonts w:hint="eastAsia"/>
+        </w:rPr>
+        <w:t>GLFW</w:t>
+      </w:r>
+      <w:r>
+        <w:t xml:space="preserve"> </w:t>
+      </w:r>
+      <w:r>
+        <w:rPr>
+          <w:rFonts w:hint="eastAsia"/>
+        </w:rPr>
+        <w:t>라이브러리는 이러한 플랫폼 세부 사항을 다루는 내장 함수가 존재합니다.</w:t>
+      </w:r>
+    </w:p>
+    <w:p>
+      <w:proofErr w:type="spellStart"/>
+      <w:r>
+        <w:rPr>
+          <w:rFonts w:hint="eastAsia"/>
+        </w:rPr>
+        <w:t>스왑</w:t>
+      </w:r>
+      <w:proofErr w:type="spellEnd"/>
+      <w:r>
+        <w:rPr>
+          <w:rFonts w:hint="eastAsia"/>
+        </w:rPr>
+        <w:t xml:space="preserve"> 체인은 </w:t>
+      </w:r>
+      <w:proofErr w:type="spellStart"/>
+      <w:r>
+        <w:rPr>
+          <w:rFonts w:hint="eastAsia"/>
+        </w:rPr>
+        <w:t>렌더</w:t>
+      </w:r>
+      <w:proofErr w:type="spellEnd"/>
+      <w:r>
+        <w:rPr>
+          <w:rFonts w:hint="eastAsia"/>
+        </w:rPr>
+        <w:t xml:space="preserve"> </w:t>
+      </w:r>
+      <w:proofErr w:type="spellStart"/>
+      <w:r>
+        <w:rPr>
+          <w:rFonts w:hint="eastAsia"/>
+        </w:rPr>
+        <w:t>타겟들의</w:t>
+      </w:r>
+      <w:proofErr w:type="spellEnd"/>
+      <w:r>
+        <w:rPr>
+          <w:rFonts w:hint="eastAsia"/>
+        </w:rPr>
+        <w:t xml:space="preserve"> 집합(Collection)입니다.</w:t>
+      </w:r>
+      <w:r>
+        <w:t xml:space="preserve"> </w:t>
+      </w:r>
+      <w:r>
+        <w:rPr>
+          <w:rFonts w:hint="eastAsia"/>
+        </w:rPr>
+        <w:t>이것의 기본적인 목적은 현재 화면에서 렌더링 되고 있는 것과 우리가 렌더링 해야</w:t>
+      </w:r>
+      <w:r>
+        <w:rPr>
+          <w:rFonts w:hint="eastAsia"/>
+        </w:rPr>
+        <w:t xml:space="preserve"> </w:t>
+      </w:r>
+      <w:r>
+        <w:rPr>
+          <w:rFonts w:hint="eastAsia"/>
+        </w:rPr>
+        <w:t>할 이미지와 다른 것인지 확인하는 것입니다.</w:t>
+      </w:r>
+      <w:r>
+        <w:t xml:space="preserve"> </w:t>
+      </w:r>
+      <w:r>
+        <w:rPr>
+          <w:rFonts w:hint="eastAsia"/>
+        </w:rPr>
+        <w:t>이는 완벽한 이미지만 보이게 하기 위한 중요한 작업입니다.</w:t>
+      </w:r>
+      <w:r>
+        <w:t xml:space="preserve"> </w:t>
+      </w:r>
+      <w:r>
+        <w:rPr>
+          <w:rFonts w:hint="eastAsia"/>
+        </w:rPr>
+        <w:t xml:space="preserve">프레임을 그릴 때 마다 </w:t>
+      </w:r>
+      <w:proofErr w:type="spellStart"/>
+      <w:r>
+        <w:rPr>
+          <w:rFonts w:hint="eastAsia"/>
+        </w:rPr>
+        <w:t>스왑</w:t>
+      </w:r>
+      <w:proofErr w:type="spellEnd"/>
+      <w:r>
+        <w:rPr>
+          <w:rFonts w:hint="eastAsia"/>
+        </w:rPr>
+        <w:t xml:space="preserve"> 체인에게 렌더링할 이미지를 제공받아야 합니다.</w:t>
+      </w:r>
+      <w:r>
+        <w:t xml:space="preserve"> </w:t>
+      </w:r>
+      <w:r>
+        <w:rPr>
+          <w:rFonts w:hint="eastAsia"/>
+        </w:rPr>
+        <w:t>프레임을 그리는게 끝냈다면,</w:t>
+      </w:r>
+      <w:r>
+        <w:t xml:space="preserve"> </w:t>
+      </w:r>
+      <w:r>
+        <w:rPr>
+          <w:rFonts w:hint="eastAsia"/>
+        </w:rPr>
+        <w:t xml:space="preserve">특정한 시점에 화면에 표현하기 위해서 이미지를 </w:t>
+      </w:r>
+      <w:proofErr w:type="spellStart"/>
+      <w:r>
+        <w:rPr>
+          <w:rFonts w:hint="eastAsia"/>
+        </w:rPr>
+        <w:t>스왑</w:t>
+      </w:r>
+      <w:proofErr w:type="spellEnd"/>
+      <w:r>
+        <w:rPr>
+          <w:rFonts w:hint="eastAsia"/>
+        </w:rPr>
+        <w:t xml:space="preserve"> 체인에게 다시 반환합니다.</w:t>
+      </w:r>
+      <w:r>
+        <w:t xml:space="preserve"> </w:t>
+      </w:r>
+      <w:proofErr w:type="spellStart"/>
+      <w:r>
+        <w:rPr>
+          <w:rFonts w:hint="eastAsia"/>
+        </w:rPr>
+        <w:t>렌더</w:t>
+      </w:r>
+      <w:proofErr w:type="spellEnd"/>
+      <w:r>
+        <w:rPr>
+          <w:rFonts w:hint="eastAsia"/>
+        </w:rPr>
+        <w:t xml:space="preserve"> 타겟의 수와 완성된 이미지를 화면에 표현하기 위한 조건은 현재 표현 모드(Present</w:t>
+      </w:r>
+      <w:r>
+        <w:t xml:space="preserve"> </w:t>
+      </w:r>
+      <w:r>
+        <w:rPr>
+          <w:rFonts w:hint="eastAsia"/>
+        </w:rPr>
+        <w:t>Mode)에</w:t>
+      </w:r>
+      <w:r>
+        <w:t xml:space="preserve"> </w:t>
+      </w:r>
+      <w:r>
+        <w:rPr>
+          <w:rFonts w:hint="eastAsia"/>
+        </w:rPr>
+        <w:t>따라 결정됩니다.</w:t>
+      </w:r>
+      <w:r>
+        <w:t xml:space="preserve"> </w:t>
+      </w:r>
+      <w:r>
+        <w:rPr>
+          <w:rFonts w:hint="eastAsia"/>
+        </w:rPr>
+        <w:t xml:space="preserve">일반적인 표현 모드는 이중 </w:t>
+      </w:r>
+      <w:proofErr w:type="spellStart"/>
+      <w:r>
+        <w:rPr>
+          <w:rFonts w:hint="eastAsia"/>
+        </w:rPr>
+        <w:t>버퍼링</w:t>
+      </w:r>
+      <w:proofErr w:type="spellEnd"/>
+      <w:r>
+        <w:rPr>
+          <w:rFonts w:hint="eastAsia"/>
+        </w:rPr>
+        <w:t>(</w:t>
+      </w:r>
+      <w:proofErr w:type="spellStart"/>
+      <w:r>
+        <w:rPr>
+          <w:rFonts w:hint="eastAsia"/>
+        </w:rPr>
+        <w:t>vsync</w:t>
+      </w:r>
+      <w:proofErr w:type="spellEnd"/>
+      <w:r>
+        <w:rPr>
+          <w:rFonts w:hint="eastAsia"/>
+        </w:rPr>
+        <w:t>)</w:t>
+      </w:r>
+      <w:r>
+        <w:t xml:space="preserve"> </w:t>
+      </w:r>
+      <w:r>
+        <w:rPr>
+          <w:rFonts w:hint="eastAsia"/>
+        </w:rPr>
+        <w:t xml:space="preserve">그리고 삼중 </w:t>
+      </w:r>
+      <w:proofErr w:type="spellStart"/>
+      <w:r>
+        <w:rPr>
+          <w:rFonts w:hint="eastAsia"/>
+        </w:rPr>
+        <w:t>버퍼링입니다</w:t>
+      </w:r>
+      <w:proofErr w:type="spellEnd"/>
+      <w:r>
+        <w:rPr>
+          <w:rFonts w:hint="eastAsia"/>
+        </w:rPr>
+        <w:t>.</w:t>
+      </w:r>
+      <w:r>
+        <w:t xml:space="preserve"> </w:t>
+      </w:r>
+      <w:r>
+        <w:rPr>
+          <w:rFonts w:hint="eastAsia"/>
+        </w:rPr>
+        <w:t xml:space="preserve">우리는 이것들을 </w:t>
+      </w:r>
+      <w:proofErr w:type="spellStart"/>
+      <w:r>
+        <w:rPr>
+          <w:rFonts w:hint="eastAsia"/>
+        </w:rPr>
+        <w:t>스왑</w:t>
+      </w:r>
+      <w:proofErr w:type="spellEnd"/>
+      <w:r>
+        <w:rPr>
+          <w:rFonts w:hint="eastAsia"/>
+        </w:rPr>
+        <w:t xml:space="preserve"> 체인 생성 챕터에서 살펴볼 것</w:t>
+      </w:r>
+      <w:r>
+        <w:t>입니다</w:t>
+      </w:r>
+      <w:r>
+        <w:rPr>
+          <w:rFonts w:hint="eastAsia"/>
+        </w:rPr>
+        <w:t>.</w:t>
+      </w:r>
+    </w:p>
+    <w:p/>
+    <w:p>
+      <w:pPr>
+        <w:pStyle w:val="af1"/>
+      </w:pPr>
+      <w:r>
+        <w:rPr>
+          <w:rFonts w:hint="eastAsia"/>
+        </w:rPr>
+        <w:t>Step</w:t>
+      </w:r>
+      <w:r>
+        <w:t xml:space="preserve"> </w:t>
+      </w:r>
+      <w:r>
+        <w:rPr>
+          <w:rFonts w:hint="eastAsia"/>
+        </w:rPr>
+        <w:t>4</w:t>
+      </w:r>
+      <w:r>
+        <w:t xml:space="preserve"> – </w:t>
+      </w:r>
+      <w:r>
+        <w:rPr>
+          <w:rFonts w:hint="eastAsia"/>
+        </w:rPr>
+        <w:t xml:space="preserve">이미지 뷰 그리고 </w:t>
+      </w:r>
+      <w:proofErr w:type="spellStart"/>
+      <w:r>
+        <w:rPr>
+          <w:rFonts w:hint="eastAsia"/>
+        </w:rPr>
+        <w:t>프레임버퍼</w:t>
+      </w:r>
+      <w:proofErr w:type="spellEnd"/>
+    </w:p>
+    <w:p>
+      <w:proofErr w:type="spellStart"/>
+      <w:r>
+        <w:rPr>
+          <w:rFonts w:hint="eastAsia"/>
+        </w:rPr>
+        <w:t>스왑</w:t>
+      </w:r>
+      <w:proofErr w:type="spellEnd"/>
+      <w:r>
+        <w:rPr>
+          <w:rFonts w:hint="eastAsia"/>
+        </w:rPr>
+        <w:t xml:space="preserve"> 체인으로부터 획득한 이미지를 그리기 위해서는</w:t>
+      </w:r>
+      <w:r>
+        <w:t xml:space="preserve"> </w:t>
+      </w:r>
+      <w:r>
+        <w:rPr>
+          <w:rFonts w:hint="eastAsia"/>
+        </w:rPr>
+        <w:t xml:space="preserve">먼저 </w:t>
+      </w:r>
+      <w:proofErr w:type="spellStart"/>
+      <w:r>
+        <w:rPr>
+          <w:rFonts w:hint="eastAsia"/>
+        </w:rPr>
+        <w:t>VkImageView</w:t>
+      </w:r>
+      <w:proofErr w:type="spellEnd"/>
+      <w:r>
+        <w:rPr>
+          <w:rFonts w:hint="eastAsia"/>
+        </w:rPr>
+        <w:t xml:space="preserve">와 </w:t>
+      </w:r>
+      <w:proofErr w:type="spellStart"/>
+      <w:r>
+        <w:rPr>
+          <w:rFonts w:hint="eastAsia"/>
+        </w:rPr>
+        <w:t>VkFramebuffer</w:t>
+      </w:r>
+      <w:proofErr w:type="spellEnd"/>
+      <w:r>
+        <w:rPr>
+          <w:rFonts w:hint="eastAsia"/>
+        </w:rPr>
+        <w:t>로 감싸야</w:t>
+      </w:r>
+      <w:r>
+        <w:t xml:space="preserve"> </w:t>
+      </w:r>
+      <w:r>
+        <w:rPr>
+          <w:rFonts w:hint="eastAsia"/>
+        </w:rPr>
+        <w:t>합니다.</w:t>
+      </w:r>
+      <w:r>
+        <w:t xml:space="preserve"> </w:t>
+      </w:r>
+      <w:r>
+        <w:rPr>
+          <w:rFonts w:hint="eastAsia"/>
+        </w:rPr>
+        <w:t>이미지 뷰는 이미지에서 사용할 특정 부분을 참조하며,</w:t>
+      </w:r>
+      <w:r>
+        <w:t xml:space="preserve"> </w:t>
+      </w:r>
+      <w:r>
+        <w:rPr>
+          <w:rFonts w:hint="eastAsia"/>
+        </w:rPr>
+        <w:t>프레임 버퍼는 이미지 뷰에서 사용할 색</w:t>
+      </w:r>
+      <w:r>
+        <w:rPr>
+          <w:rFonts w:hint="eastAsia"/>
+        </w:rPr>
+        <w:t>상,</w:t>
+      </w:r>
+      <w:r>
+        <w:t xml:space="preserve"> </w:t>
+      </w:r>
+      <w:r>
+        <w:rPr>
+          <w:rFonts w:hint="eastAsia"/>
+        </w:rPr>
+        <w:t>깊이,</w:t>
+      </w:r>
+      <w:r>
+        <w:t xml:space="preserve"> </w:t>
+      </w:r>
+      <w:r>
+        <w:rPr>
+          <w:rFonts w:hint="eastAsia"/>
+        </w:rPr>
+        <w:t>스텐실 타겟에 대해서 참조합니다.</w:t>
+      </w:r>
+      <w:r>
+        <w:t xml:space="preserve"> </w:t>
+      </w:r>
+      <w:r>
+        <w:rPr>
+          <w:rFonts w:hint="eastAsia"/>
+        </w:rPr>
+        <w:t xml:space="preserve">왜냐하면 </w:t>
+      </w:r>
+      <w:proofErr w:type="spellStart"/>
+      <w:r>
+        <w:rPr>
+          <w:rFonts w:hint="eastAsia"/>
+        </w:rPr>
+        <w:t>스왑</w:t>
+      </w:r>
+      <w:proofErr w:type="spellEnd"/>
+      <w:r>
+        <w:rPr>
+          <w:rFonts w:hint="eastAsia"/>
+        </w:rPr>
+        <w:t xml:space="preserve"> 체인</w:t>
+      </w:r>
+      <w:r>
+        <w:t xml:space="preserve"> </w:t>
+      </w:r>
+      <w:r>
+        <w:rPr>
+          <w:rFonts w:hint="eastAsia"/>
+        </w:rPr>
+        <w:t>내에는 다른 이미지가 많이 존재할 수 있기 때문에,</w:t>
+      </w:r>
+      <w:r>
+        <w:t xml:space="preserve"> </w:t>
+      </w:r>
+      <w:r>
+        <w:rPr>
+          <w:rFonts w:hint="eastAsia"/>
+        </w:rPr>
+        <w:t>각각</w:t>
+      </w:r>
+      <w:r>
+        <w:t xml:space="preserve"> </w:t>
+      </w:r>
+      <w:r>
+        <w:rPr>
+          <w:rFonts w:hint="eastAsia"/>
+        </w:rPr>
+        <w:t>이미지에 대해서 우선적으로 이미지 뷰와 프레임 버퍼를 생성하고,</w:t>
+      </w:r>
+      <w:r>
+        <w:t xml:space="preserve"> </w:t>
+      </w:r>
+      <w:r>
+        <w:rPr>
+          <w:rFonts w:hint="eastAsia"/>
+        </w:rPr>
+        <w:t>이미지를 그릴 때 맞는 것을 선택합니다.</w:t>
+      </w:r>
+    </w:p>
+    <w:p/>
+    <w:p>
+      <w:pPr>
+        <w:pStyle w:val="af1"/>
+      </w:pPr>
+      <w:r>
+        <w:rPr>
+          <w:rFonts w:hint="eastAsia"/>
+        </w:rPr>
+        <w:t>Step</w:t>
+      </w:r>
+      <w:r>
+        <w:t xml:space="preserve"> </w:t>
+      </w:r>
+      <w:r>
+        <w:rPr>
+          <w:rFonts w:hint="eastAsia"/>
+        </w:rPr>
+        <w:t>5</w:t>
+      </w:r>
+      <w:r>
+        <w:t xml:space="preserve"> – </w:t>
+      </w:r>
+      <w:proofErr w:type="spellStart"/>
+      <w:r>
+        <w:rPr>
+          <w:rFonts w:hint="eastAsia"/>
+        </w:rPr>
+        <w:t>렌더</w:t>
+      </w:r>
+      <w:proofErr w:type="spellEnd"/>
+      <w:r>
+        <w:rPr>
+          <w:rFonts w:hint="eastAsia"/>
+        </w:rPr>
+        <w:t xml:space="preserve"> 패스</w:t>
+      </w:r>
+      <w:bookmarkStart w:id="3" w:name="_GoBack"/>
+      <w:bookmarkEnd w:id="3"/>
+    </w:p>
+    <w:p>
+      <w:pPr>
+        <w:rPr>
+          <w:rFonts w:hint="eastAsia"/>
+        </w:rPr>
+      </w:pPr>
+      <w:r>
+        <w:rPr>
+          <w:rFonts w:hint="eastAsia"/>
+        </w:rPr>
+        <w:t xml:space="preserve">Vulkan의 </w:t>
+      </w:r>
+      <w:proofErr w:type="spellStart"/>
+      <w:r>
+        <w:rPr>
+          <w:rFonts w:hint="eastAsia"/>
+        </w:rPr>
+        <w:t>렌더</w:t>
+      </w:r>
+      <w:proofErr w:type="spellEnd"/>
+      <w:r>
+        <w:rPr>
+          <w:rFonts w:hint="eastAsia"/>
+        </w:rPr>
+        <w:t xml:space="preserve"> 패스는 렌더링 연산 중</w:t>
+      </w:r>
+      <w:r>
+        <w:t xml:space="preserve"> </w:t>
+      </w:r>
+      <w:r>
+        <w:rPr>
+          <w:rFonts w:hint="eastAsia"/>
+        </w:rPr>
+        <w:t>사용하게 될 이미지의 타입을 기술하고,</w:t>
+      </w:r>
+      <w:r>
+        <w:t xml:space="preserve"> </w:t>
+      </w:r>
+      <w:r>
+        <w:rPr>
+          <w:rFonts w:hint="eastAsia"/>
+        </w:rPr>
+        <w:t>얼마나 사용될 지,</w:t>
+      </w:r>
+      <w:r>
+        <w:t xml:space="preserve"> </w:t>
+      </w:r>
+      <w:r>
+        <w:rPr>
+          <w:rFonts w:hint="eastAsia"/>
+        </w:rPr>
+        <w:t>그리고 어떻게 다루어 져야 할 지 설명합니다.</w:t>
+      </w:r>
+      <w:r>
+        <w:t xml:space="preserve"> </w:t>
+      </w:r>
+      <w:r>
+        <w:rPr>
+          <w:rFonts w:hint="eastAsia"/>
+        </w:rPr>
+        <w:t>우리의 삼각형 렌더링 응용 프로그램의 초반에는 Vulkan에게 단일 이미지를 생상 타겟으로써 이용하고,</w:t>
+      </w:r>
+      <w:r>
+        <w:t xml:space="preserve"> </w:t>
+      </w:r>
+      <w:r>
+        <w:rPr>
+          <w:rFonts w:hint="eastAsia"/>
+        </w:rPr>
+        <w:t>그리기 연산 전에 단색으로 지울 것을 지정합니다.</w:t>
+      </w:r>
+      <w:r>
+        <w:t xml:space="preserve"> </w:t>
+      </w:r>
+      <w:proofErr w:type="spellStart"/>
+      <w:r>
+        <w:rPr>
+          <w:rFonts w:hint="eastAsia"/>
+        </w:rPr>
+        <w:t>렌더</w:t>
+      </w:r>
+      <w:proofErr w:type="spellEnd"/>
+      <w:r>
+        <w:rPr>
+          <w:rFonts w:hint="eastAsia"/>
+        </w:rPr>
+        <w:t xml:space="preserve"> 패스는 이미지의 타입만 기술하게 되므로,</w:t>
+      </w:r>
+      <w:r>
+        <w:t xml:space="preserve"> </w:t>
+      </w:r>
+      <w:proofErr w:type="spellStart"/>
+      <w:r>
+        <w:rPr>
+          <w:rFonts w:hint="eastAsia"/>
+        </w:rPr>
+        <w:t>VkFramebuffer</w:t>
+      </w:r>
+      <w:proofErr w:type="spellEnd"/>
+      <w:r>
+        <w:rPr>
+          <w:rFonts w:hint="eastAsia"/>
+        </w:rPr>
+        <w:t>는 실제로 특정 이미지를 이러한 슬롯들에 바인딩하게 될 것입니다.</w:t>
       </w:r>
     </w:p>
     <w:sectPr>
@@ -2072,9 +4241,6 @@
     <w:p>
       <w:pPr>
         <w:pStyle w:val="ab"/>
-        <w:rPr>
-          <w:rFonts w:hint="eastAsia"/>
-        </w:rPr>
       </w:pPr>
       <w:r>
         <w:rPr>
@@ -2204,9 +4370,6 @@
     <w:p>
       <w:pPr>
         <w:pStyle w:val="ab"/>
-        <w:rPr>
-          <w:rFonts w:hint="eastAsia"/>
-        </w:rPr>
       </w:pPr>
       <w:r>
         <w:rPr>
@@ -2229,9 +4392,6 @@
     <w:p>
       <w:pPr>
         <w:pStyle w:val="ab"/>
-        <w:rPr>
-          <w:rFonts w:hint="eastAsia"/>
-        </w:rPr>
       </w:pPr>
       <w:r>
         <w:rPr>
@@ -3305,9 +5465,29 @@
       <w:rFonts w:asciiTheme="majorHAnsi" w:eastAsiaTheme="majorEastAsia" w:hAnsiTheme="majorHAnsi" w:cstheme="majorBidi"/>
     </w:rPr>
   </w:style>
+  <w:style w:type="paragraph" w:styleId="3">
+    <w:name w:val="heading 3"/>
+    <w:basedOn w:val="a"/>
+    <w:next w:val="a"/>
+    <w:link w:val="3Char"/>
+    <w:uiPriority w:val="9"/>
+    <w:semiHidden/>
+    <w:unhideWhenUsed/>
+    <w:qFormat/>
+    <w:rsid w:val="005A1E72"/>
+    <w:pPr>
+      <w:keepNext/>
+      <w:ind w:leftChars="300" w:left="300" w:hangingChars="200" w:hanging="2000"/>
+      <w:outlineLvl w:val="2"/>
+    </w:pPr>
+    <w:rPr>
+      <w:rFonts w:asciiTheme="majorHAnsi" w:eastAsiaTheme="majorEastAsia" w:hAnsiTheme="majorHAnsi" w:cstheme="majorBidi"/>
+    </w:rPr>
+  </w:style>
   <w:style w:type="character" w:default="1" w:styleId="a0">
     <w:name w:val="Default Paragraph Font"/>
     <w:uiPriority w:val="1"/>
+    <w:semiHidden/>
     <w:unhideWhenUsed/>
   </w:style>
   <w:style w:type="table" w:default="1" w:styleId="a1">
@@ -3441,7 +5621,7 @@
       <w:sz w:val="22"/>
     </w:rPr>
   </w:style>
-  <w:style w:type="paragraph" w:styleId="3">
+  <w:style w:type="paragraph" w:styleId="30">
     <w:name w:val="toc 3"/>
     <w:basedOn w:val="a"/>
     <w:next w:val="a"/>
@@ -3676,6 +5856,84 @@
     <w:pPr>
       <w:ind w:leftChars="400" w:left="800"/>
     </w:pPr>
+  </w:style>
+  <w:style w:type="paragraph" w:styleId="af">
+    <w:name w:val="header"/>
+    <w:basedOn w:val="a"/>
+    <w:link w:val="Char6"/>
+    <w:uiPriority w:val="99"/>
+    <w:unhideWhenUsed/>
+    <w:rsid w:val="00095470"/>
+    <w:pPr>
+      <w:tabs>
+        <w:tab w:val="center" w:pos="4513"/>
+        <w:tab w:val="right" w:pos="9026"/>
+      </w:tabs>
+      <w:snapToGrid w:val="0"/>
+    </w:pPr>
+  </w:style>
+  <w:style w:type="character" w:customStyle="1" w:styleId="Char6">
+    <w:name w:val="머리글 Char"/>
+    <w:basedOn w:val="a0"/>
+    <w:link w:val="af"/>
+    <w:uiPriority w:val="99"/>
+    <w:rsid w:val="00095470"/>
+  </w:style>
+  <w:style w:type="paragraph" w:styleId="af0">
+    <w:name w:val="footer"/>
+    <w:basedOn w:val="a"/>
+    <w:link w:val="Char7"/>
+    <w:uiPriority w:val="99"/>
+    <w:unhideWhenUsed/>
+    <w:rsid w:val="00095470"/>
+    <w:pPr>
+      <w:tabs>
+        <w:tab w:val="center" w:pos="4513"/>
+        <w:tab w:val="right" w:pos="9026"/>
+      </w:tabs>
+      <w:snapToGrid w:val="0"/>
+    </w:pPr>
+  </w:style>
+  <w:style w:type="character" w:customStyle="1" w:styleId="Char7">
+    <w:name w:val="바닥글 Char"/>
+    <w:basedOn w:val="a0"/>
+    <w:link w:val="af0"/>
+    <w:uiPriority w:val="99"/>
+    <w:rsid w:val="00095470"/>
+  </w:style>
+  <w:style w:type="paragraph" w:customStyle="1" w:styleId="af1">
+    <w:name w:val="부부제목"/>
+    <w:basedOn w:val="2"/>
+    <w:next w:val="3"/>
+    <w:link w:val="Char8"/>
+    <w:qFormat/>
+    <w:rsid w:val="005A1E72"/>
+    <w:rPr>
+      <w:b/>
+      <w:sz w:val="28"/>
+    </w:rPr>
+  </w:style>
+  <w:style w:type="character" w:customStyle="1" w:styleId="3Char">
+    <w:name w:val="제목 3 Char"/>
+    <w:basedOn w:val="a0"/>
+    <w:link w:val="3"/>
+    <w:uiPriority w:val="9"/>
+    <w:semiHidden/>
+    <w:rsid w:val="005A1E72"/>
+    <w:rPr>
+      <w:rFonts w:asciiTheme="majorHAnsi" w:eastAsiaTheme="majorEastAsia" w:hAnsiTheme="majorHAnsi" w:cstheme="majorBidi"/>
+    </w:rPr>
+  </w:style>
+  <w:style w:type="character" w:customStyle="1" w:styleId="Char8">
+    <w:name w:val="부부제목 Char"/>
+    <w:basedOn w:val="3Char"/>
+    <w:link w:val="af1"/>
+    <w:rsid w:val="005A1E72"/>
+    <w:rPr>
+      <w:rFonts w:asciiTheme="majorHAnsi" w:eastAsiaTheme="majorEastAsia" w:hAnsiTheme="majorHAnsi" w:cstheme="majorBidi"/>
+      <w:b/>
+      <w:sz w:val="28"/>
+    </w:rPr>
   </w:style>
 </w:styles>
 </file>
@@ -3980,7 +6238,7 @@
 </file>
 
 <file path=customXml/itemProps1.xml><?xml version="1.0" encoding="utf-8"?>
-<ds:datastoreItem xmlns:ds="http://schemas.openxmlformats.org/officeDocument/2006/customXml" ds:itemID="{B4B293AC-7A50-4A2D-8306-79932D8579F0}">
+<ds:datastoreItem xmlns:ds="http://schemas.openxmlformats.org/officeDocument/2006/customXml" ds:itemID="{FEF6F26D-38A6-42BA-A05F-8AD015CD9867}">
   <ds:schemaRefs>
     <ds:schemaRef ds:uri="http://schemas.openxmlformats.org/officeDocument/2006/bibliography"/>
   </ds:schemaRefs>

</xml_diff>

<commit_message>
Chapter 2 번역 완료
</commit_message>
<xml_diff>
--- a/Vulkan Tutorial KR.docx
+++ b/Vulkan Tutorial KR.docx
@@ -4116,15 +4116,8 @@
         </w:rPr>
         <w:t xml:space="preserve"> 패스</w:t>
       </w:r>
-      <w:bookmarkStart w:id="3" w:name="_GoBack"/>
-      <w:bookmarkEnd w:id="3"/>
-    </w:p>
-    <w:p>
-      <w:pPr>
-        <w:rPr>
-          <w:rFonts w:hint="eastAsia"/>
-        </w:rPr>
-      </w:pPr>
+    </w:p>
+    <w:p>
       <w:r>
         <w:rPr>
           <w:rFonts w:hint="eastAsia"/>
@@ -4223,6 +4216,2477 @@
           <w:rFonts w:hint="eastAsia"/>
         </w:rPr>
         <w:t>는 실제로 특정 이미지를 이러한 슬롯들에 바인딩하게 될 것입니다.</w:t>
+      </w:r>
+    </w:p>
+    <w:p/>
+    <w:p>
+      <w:pPr>
+        <w:pStyle w:val="af1"/>
+      </w:pPr>
+      <w:r>
+        <w:rPr>
+          <w:rFonts w:hint="eastAsia"/>
+        </w:rPr>
+        <w:lastRenderedPageBreak/>
+        <w:t>S</w:t>
+      </w:r>
+      <w:r>
+        <w:t xml:space="preserve">tep 6 – </w:t>
+      </w:r>
+      <w:r>
+        <w:rPr>
+          <w:rFonts w:hint="eastAsia"/>
+        </w:rPr>
+        <w:t>그래픽 파이프라인</w:t>
+      </w:r>
+    </w:p>
+    <w:p>
+      <w:r>
+        <w:rPr>
+          <w:rFonts w:hint="eastAsia"/>
+        </w:rPr>
+        <w:t>V</w:t>
+      </w:r>
+      <w:r>
+        <w:t>ulkan</w:t>
+      </w:r>
+      <w:r>
+        <w:rPr>
+          <w:rFonts w:hint="eastAsia"/>
+        </w:rPr>
+        <w:t xml:space="preserve">에서의 그래픽 파이프라인은 </w:t>
+      </w:r>
+      <w:proofErr w:type="spellStart"/>
+      <w:r>
+        <w:t>VkPipeline</w:t>
+      </w:r>
+      <w:proofErr w:type="spellEnd"/>
+      <w:r>
+        <w:t xml:space="preserve"> </w:t>
+      </w:r>
+      <w:r>
+        <w:rPr>
+          <w:rFonts w:hint="eastAsia"/>
+        </w:rPr>
+        <w:t>객체를 생성</w:t>
+      </w:r>
+      <w:r>
+        <w:t xml:space="preserve"> </w:t>
+      </w:r>
+      <w:r>
+        <w:rPr>
+          <w:rFonts w:hint="eastAsia"/>
+        </w:rPr>
+        <w:t>하면서 설정을 합니다.</w:t>
+      </w:r>
+      <w:r>
+        <w:t xml:space="preserve"> </w:t>
+      </w:r>
+      <w:r>
+        <w:rPr>
+          <w:rFonts w:hint="eastAsia"/>
+        </w:rPr>
+        <w:t xml:space="preserve">이는 </w:t>
+      </w:r>
+      <w:proofErr w:type="spellStart"/>
+      <w:r>
+        <w:rPr>
+          <w:rFonts w:hint="eastAsia"/>
+        </w:rPr>
+        <w:t>뷰포트</w:t>
+      </w:r>
+      <w:proofErr w:type="spellEnd"/>
+      <w:r>
+        <w:rPr>
+          <w:rFonts w:hint="eastAsia"/>
+        </w:rPr>
+        <w:t xml:space="preserve"> </w:t>
+      </w:r>
+      <w:r>
+        <w:rPr>
+          <w:rFonts w:hint="eastAsia"/>
+        </w:rPr>
+        <w:t>크기</w:t>
+      </w:r>
+      <w:r>
+        <w:rPr>
+          <w:rFonts w:hint="eastAsia"/>
+        </w:rPr>
+        <w:t xml:space="preserve">나 깊이 버퍼 연산 그리고 </w:t>
+      </w:r>
+      <w:proofErr w:type="spellStart"/>
+      <w:r>
+        <w:rPr>
+          <w:rFonts w:hint="eastAsia"/>
+        </w:rPr>
+        <w:t>V</w:t>
+      </w:r>
+      <w:r>
+        <w:t>kShaderModule</w:t>
+      </w:r>
+      <w:proofErr w:type="spellEnd"/>
+      <w:r>
+        <w:t xml:space="preserve"> </w:t>
+      </w:r>
+      <w:r>
+        <w:rPr>
+          <w:rFonts w:hint="eastAsia"/>
+        </w:rPr>
+        <w:t>객체를 사용한 프로그래밍 가능한 상태(</w:t>
+      </w:r>
+      <w:r>
+        <w:t>The programmable state)</w:t>
+      </w:r>
+      <w:r>
+        <w:rPr>
+          <w:rFonts w:hint="eastAsia"/>
+        </w:rPr>
+        <w:t>와 같은 그래픽 카드의 설정 가능한 상태들을 기술합니다.</w:t>
+      </w:r>
+      <w:r>
+        <w:t xml:space="preserve"> </w:t>
+      </w:r>
+      <w:proofErr w:type="spellStart"/>
+      <w:r>
+        <w:t>VkShaderModule</w:t>
+      </w:r>
+      <w:proofErr w:type="spellEnd"/>
+      <w:r>
+        <w:t xml:space="preserve"> </w:t>
+      </w:r>
+      <w:r>
+        <w:rPr>
+          <w:rFonts w:hint="eastAsia"/>
+        </w:rPr>
+        <w:t xml:space="preserve">객체는 </w:t>
+      </w:r>
+      <w:proofErr w:type="spellStart"/>
+      <w:r>
+        <w:rPr>
+          <w:rFonts w:hint="eastAsia"/>
+        </w:rPr>
+        <w:t>셰이더</w:t>
+      </w:r>
+      <w:proofErr w:type="spellEnd"/>
+      <w:r>
+        <w:rPr>
+          <w:rFonts w:hint="eastAsia"/>
+        </w:rPr>
+        <w:t xml:space="preserve"> 바이트 코드로 생성됩니다.</w:t>
+      </w:r>
+      <w:r>
+        <w:t xml:space="preserve"> </w:t>
+      </w:r>
+      <w:r>
+        <w:rPr>
+          <w:rFonts w:hint="eastAsia"/>
+        </w:rPr>
+        <w:t xml:space="preserve">또한 드라이버는 </w:t>
+      </w:r>
+      <w:proofErr w:type="spellStart"/>
+      <w:r>
+        <w:rPr>
+          <w:rFonts w:hint="eastAsia"/>
+        </w:rPr>
+        <w:t>렌더</w:t>
+      </w:r>
+      <w:proofErr w:type="spellEnd"/>
+      <w:r>
+        <w:rPr>
+          <w:rFonts w:hint="eastAsia"/>
+        </w:rPr>
+        <w:t xml:space="preserve"> 패스로 명시된 파이프라인내에 어떤 </w:t>
+      </w:r>
+      <w:proofErr w:type="spellStart"/>
+      <w:r>
+        <w:rPr>
+          <w:rFonts w:hint="eastAsia"/>
+        </w:rPr>
+        <w:t>어떤</w:t>
+      </w:r>
+      <w:proofErr w:type="spellEnd"/>
+      <w:r>
+        <w:rPr>
+          <w:rFonts w:hint="eastAsia"/>
+        </w:rPr>
+        <w:t xml:space="preserve"> </w:t>
+      </w:r>
+      <w:proofErr w:type="spellStart"/>
+      <w:r>
+        <w:rPr>
+          <w:rFonts w:hint="eastAsia"/>
+        </w:rPr>
+        <w:t>렌더</w:t>
+      </w:r>
+      <w:proofErr w:type="spellEnd"/>
+      <w:r>
+        <w:rPr>
+          <w:rFonts w:hint="eastAsia"/>
+        </w:rPr>
+        <w:t xml:space="preserve"> 타겟이 사용될 지 알아야 합니다.</w:t>
+      </w:r>
+    </w:p>
+    <w:p>
+      <w:r>
+        <w:rPr>
+          <w:rFonts w:hint="eastAsia"/>
+        </w:rPr>
+        <w:t xml:space="preserve">다른 </w:t>
+      </w:r>
+      <w:r>
+        <w:t>API</w:t>
+      </w:r>
+      <w:r>
+        <w:rPr>
+          <w:rFonts w:hint="eastAsia"/>
+        </w:rPr>
+        <w:t xml:space="preserve">와 비교해서 </w:t>
+      </w:r>
+      <w:r>
+        <w:t>Vulkan</w:t>
+      </w:r>
+      <w:r>
+        <w:rPr>
+          <w:rFonts w:hint="eastAsia"/>
+        </w:rPr>
+        <w:t>의 특이한 기능 중 하나는 전문적으로 사용할 때 그래픽 파이프라인 대부분을 직접 구성할 수 있습니다.</w:t>
+      </w:r>
+      <w:r>
+        <w:t xml:space="preserve"> </w:t>
+      </w:r>
+      <w:r>
+        <w:rPr>
+          <w:rFonts w:hint="eastAsia"/>
+        </w:rPr>
+        <w:t xml:space="preserve">이 뜻은 다른 </w:t>
+      </w:r>
+      <w:proofErr w:type="spellStart"/>
+      <w:r>
+        <w:rPr>
+          <w:rFonts w:hint="eastAsia"/>
+        </w:rPr>
+        <w:t>셰이더로</w:t>
+      </w:r>
+      <w:proofErr w:type="spellEnd"/>
+      <w:r>
+        <w:rPr>
+          <w:rFonts w:hint="eastAsia"/>
+        </w:rPr>
+        <w:t xml:space="preserve"> 교체하거나 </w:t>
+      </w:r>
+      <w:proofErr w:type="spellStart"/>
+      <w:r>
+        <w:rPr>
+          <w:rFonts w:hint="eastAsia"/>
+        </w:rPr>
+        <w:t>버텍스</w:t>
+      </w:r>
+      <w:proofErr w:type="spellEnd"/>
+      <w:r>
+        <w:rPr>
+          <w:rFonts w:hint="eastAsia"/>
+        </w:rPr>
+        <w:t xml:space="preserve"> 레이아웃에 </w:t>
+      </w:r>
+      <w:proofErr w:type="spellStart"/>
+      <w:r>
+        <w:rPr>
+          <w:rFonts w:hint="eastAsia"/>
+        </w:rPr>
+        <w:t>자그만한</w:t>
+      </w:r>
+      <w:proofErr w:type="spellEnd"/>
+      <w:r>
+        <w:rPr>
+          <w:rFonts w:hint="eastAsia"/>
+        </w:rPr>
+        <w:t xml:space="preserve"> 변화가 생긴다면,</w:t>
+      </w:r>
+      <w:r>
+        <w:t xml:space="preserve"> </w:t>
+      </w:r>
+      <w:r>
+        <w:rPr>
+          <w:rFonts w:hint="eastAsia"/>
+        </w:rPr>
+        <w:t>그래픽 파이프라인을 완전히 새로 생성해야 합니다.</w:t>
+      </w:r>
+      <w:r>
+        <w:t xml:space="preserve"> </w:t>
+      </w:r>
+      <w:r>
+        <w:rPr>
+          <w:rFonts w:hint="eastAsia"/>
+        </w:rPr>
+        <w:t xml:space="preserve">그래서 렌더링에 필요한 모든 조합에 대해서 미리 </w:t>
+      </w:r>
+      <w:proofErr w:type="spellStart"/>
+      <w:r>
+        <w:t>VkPipeline</w:t>
+      </w:r>
+      <w:proofErr w:type="spellEnd"/>
+      <w:r>
+        <w:t xml:space="preserve"> </w:t>
+      </w:r>
+      <w:r>
+        <w:rPr>
+          <w:rFonts w:hint="eastAsia"/>
+        </w:rPr>
+        <w:t>객체를 많이 생성해 두어야 합니다.</w:t>
+      </w:r>
+      <w:r>
+        <w:t xml:space="preserve"> </w:t>
+      </w:r>
+      <w:proofErr w:type="spellStart"/>
+      <w:r>
+        <w:rPr>
+          <w:rFonts w:hint="eastAsia"/>
+        </w:rPr>
+        <w:t>뷰포트</w:t>
+      </w:r>
+      <w:proofErr w:type="spellEnd"/>
+      <w:r>
+        <w:rPr>
+          <w:rFonts w:hint="eastAsia"/>
+        </w:rPr>
+        <w:t xml:space="preserve"> 크기나 초기화 색상</w:t>
+      </w:r>
+      <w:r>
+        <w:t xml:space="preserve">과 </w:t>
+      </w:r>
+      <w:r>
+        <w:rPr>
+          <w:rFonts w:hint="eastAsia"/>
+        </w:rPr>
+        <w:t>같은</w:t>
+      </w:r>
+      <w:r>
+        <w:t xml:space="preserve"> </w:t>
+      </w:r>
+      <w:r>
+        <w:rPr>
+          <w:rFonts w:hint="eastAsia"/>
+        </w:rPr>
+        <w:t>기초적인 구성들만 동적으로 바꿀 수 있습니다.</w:t>
+      </w:r>
+      <w:r>
+        <w:t xml:space="preserve"> </w:t>
+      </w:r>
+      <w:r>
+        <w:rPr>
+          <w:rFonts w:hint="eastAsia"/>
+        </w:rPr>
+        <w:t>또한 모든 상태는 명시적으로 기술되어 있어야 합니다</w:t>
+      </w:r>
+      <w:r>
+        <w:t xml:space="preserve">, </w:t>
+      </w:r>
+      <w:r>
+        <w:rPr>
+          <w:rFonts w:hint="eastAsia"/>
+        </w:rPr>
+        <w:t>예를 들어 색상 혼합 상태는 기본 값이 없습니다.</w:t>
+      </w:r>
+    </w:p>
+    <w:p>
+      <w:r>
+        <w:rPr>
+          <w:rFonts w:hint="eastAsia"/>
+        </w:rPr>
+        <w:t xml:space="preserve">좋은 소식은 </w:t>
+      </w:r>
+      <w:commentRangeStart w:id="3"/>
+      <w:r>
+        <w:t xml:space="preserve">AOT </w:t>
+      </w:r>
+      <w:r>
+        <w:rPr>
+          <w:rFonts w:hint="eastAsia"/>
+        </w:rPr>
+        <w:t xml:space="preserve">컴파일은 </w:t>
+      </w:r>
+      <w:r>
+        <w:t>JIT</w:t>
+      </w:r>
+      <w:r>
+        <w:rPr>
+          <w:rFonts w:hint="eastAsia"/>
+        </w:rPr>
+        <w:t>컴파일</w:t>
+      </w:r>
+      <w:commentRangeEnd w:id="3"/>
+      <w:r>
+        <w:rPr>
+          <w:rStyle w:val="aa"/>
+        </w:rPr>
+        <w:commentReference w:id="3"/>
+      </w:r>
+      <w:r>
+        <w:rPr>
+          <w:rFonts w:hint="eastAsia"/>
+        </w:rPr>
+        <w:t>에 동등성을 가지는 작업을 수행하며,</w:t>
+      </w:r>
+      <w:r>
+        <w:t xml:space="preserve"> </w:t>
+      </w:r>
+      <w:r>
+        <w:rPr>
+          <w:rFonts w:hint="eastAsia"/>
+        </w:rPr>
+        <w:t>다른 그래픽 파이프라인으로 전환하는 것과 같은 큰 상태 변화가 매우 명확하기 때문에</w:t>
+      </w:r>
+      <w:r>
+        <w:rPr>
+          <w:rFonts w:hint="eastAsia"/>
+        </w:rPr>
+        <w:t>,</w:t>
+      </w:r>
+      <w:r>
+        <w:t xml:space="preserve"> </w:t>
+      </w:r>
+      <w:r>
+        <w:rPr>
+          <w:rFonts w:hint="eastAsia"/>
+        </w:rPr>
+        <w:t>드라이버에게 더 많은 최적화 기회가 주어지고,</w:t>
+      </w:r>
+      <w:r>
+        <w:t xml:space="preserve"> </w:t>
+      </w:r>
+      <w:r>
+        <w:rPr>
+          <w:rFonts w:hint="eastAsia"/>
+        </w:rPr>
+        <w:t xml:space="preserve">런타임 성능을 더 예측할 수 </w:t>
+      </w:r>
+      <w:r>
+        <w:rPr>
+          <w:rFonts w:hint="eastAsia"/>
+        </w:rPr>
+        <w:t>있게 됩니다</w:t>
+      </w:r>
+      <w:r>
+        <w:rPr>
+          <w:rFonts w:hint="eastAsia"/>
+        </w:rPr>
+        <w:t>.</w:t>
+      </w:r>
+    </w:p>
+    <w:p/>
+    <w:p>
+      <w:pPr>
+        <w:pStyle w:val="af1"/>
+      </w:pPr>
+      <w:r>
+        <w:rPr>
+          <w:rFonts w:hint="eastAsia"/>
+        </w:rPr>
+        <w:t>S</w:t>
+      </w:r>
+      <w:r>
+        <w:t xml:space="preserve">tep 7 – </w:t>
+      </w:r>
+      <w:r>
+        <w:rPr>
+          <w:rFonts w:hint="eastAsia"/>
+        </w:rPr>
+        <w:t>명령 풀 그리고 명령 버퍼</w:t>
+      </w:r>
+    </w:p>
+    <w:p>
+      <w:r>
+        <w:rPr>
+          <w:rFonts w:hint="eastAsia"/>
+        </w:rPr>
+        <w:t>이전에 언급했듯이,</w:t>
+      </w:r>
+      <w:r>
+        <w:t xml:space="preserve"> </w:t>
+      </w:r>
+      <w:r>
+        <w:rPr>
+          <w:rFonts w:hint="eastAsia"/>
+        </w:rPr>
+        <w:t xml:space="preserve">그리기 연산과 같은 우리가 실행하려는 </w:t>
+      </w:r>
+      <w:r>
+        <w:t>Vulkan</w:t>
+      </w:r>
+      <w:r>
+        <w:rPr>
+          <w:rFonts w:hint="eastAsia"/>
+        </w:rPr>
+        <w:t>의 많은 연산들은 큐에 제출할 필요가 있습니다.</w:t>
+      </w:r>
+      <w:r>
+        <w:t xml:space="preserve"> </w:t>
+      </w:r>
+      <w:r>
+        <w:rPr>
+          <w:rFonts w:hint="eastAsia"/>
+        </w:rPr>
+        <w:t xml:space="preserve">이러한 연산들은 첫 째로 큐에 제출하기 전에 </w:t>
+      </w:r>
+      <w:proofErr w:type="spellStart"/>
+      <w:r>
+        <w:t>VkCommandBuffer</w:t>
+      </w:r>
+      <w:proofErr w:type="spellEnd"/>
+      <w:r>
+        <w:rPr>
+          <w:rFonts w:hint="eastAsia"/>
+        </w:rPr>
+        <w:t>에 기록될 필요가 있습니다.</w:t>
+      </w:r>
+      <w:r>
+        <w:t xml:space="preserve"> </w:t>
+      </w:r>
+      <w:r>
+        <w:rPr>
+          <w:rFonts w:hint="eastAsia"/>
+        </w:rPr>
+        <w:t xml:space="preserve">명령 버퍼들은 특정 큐 패밀리와 관련이 있는 </w:t>
+      </w:r>
+      <w:proofErr w:type="spellStart"/>
+      <w:r>
+        <w:t>VkCommandPool</w:t>
+      </w:r>
+      <w:proofErr w:type="spellEnd"/>
+      <w:r>
+        <w:rPr>
+          <w:rFonts w:hint="eastAsia"/>
+        </w:rPr>
+        <w:t>에서 할당이 됩니다.</w:t>
+      </w:r>
+      <w:r>
+        <w:t xml:space="preserve"> </w:t>
+      </w:r>
+      <w:r>
+        <w:rPr>
+          <w:rFonts w:hint="eastAsia"/>
+        </w:rPr>
+        <w:t>간단한 삼각형을 그리기 위해선 명령 버퍼에 다음과 같은 연산들을 기록해야 합니다.</w:t>
+      </w:r>
+    </w:p>
+    <w:p>
+      <w:pPr>
+        <w:pStyle w:val="ae"/>
+        <w:numPr>
+          <w:ilvl w:val="0"/>
+          <w:numId w:val="6"/>
+        </w:numPr>
+        <w:ind w:leftChars="0"/>
+      </w:pPr>
+      <w:proofErr w:type="spellStart"/>
+      <w:r>
+        <w:rPr>
+          <w:rFonts w:hint="eastAsia"/>
+        </w:rPr>
+        <w:t>렌더</w:t>
+      </w:r>
+      <w:proofErr w:type="spellEnd"/>
+      <w:r>
+        <w:rPr>
+          <w:rFonts w:hint="eastAsia"/>
+        </w:rPr>
+        <w:t xml:space="preserve"> 패스 시작</w:t>
+      </w:r>
+    </w:p>
+    <w:p>
+      <w:pPr>
+        <w:pStyle w:val="ae"/>
+        <w:numPr>
+          <w:ilvl w:val="0"/>
+          <w:numId w:val="6"/>
+        </w:numPr>
+        <w:ind w:leftChars="0"/>
+      </w:pPr>
+      <w:r>
+        <w:rPr>
+          <w:rFonts w:hint="eastAsia"/>
+        </w:rPr>
+        <w:t>그래픽 파이프라인</w:t>
+      </w:r>
+      <w:r>
+        <w:t xml:space="preserve"> </w:t>
+      </w:r>
+      <w:proofErr w:type="spellStart"/>
+      <w:r>
+        <w:rPr>
+          <w:rFonts w:hint="eastAsia"/>
+        </w:rPr>
+        <w:t>바인드</w:t>
+      </w:r>
+      <w:proofErr w:type="spellEnd"/>
+    </w:p>
+    <w:p>
+      <w:pPr>
+        <w:pStyle w:val="ae"/>
+        <w:numPr>
+          <w:ilvl w:val="0"/>
+          <w:numId w:val="6"/>
+        </w:numPr>
+        <w:ind w:leftChars="0"/>
+      </w:pPr>
+      <w:proofErr w:type="spellStart"/>
+      <w:r>
+        <w:rPr>
+          <w:rFonts w:hint="eastAsia"/>
+        </w:rPr>
+        <w:t>버텍스</w:t>
+      </w:r>
+      <w:proofErr w:type="spellEnd"/>
+      <w:r>
+        <w:rPr>
+          <w:rFonts w:hint="eastAsia"/>
+        </w:rPr>
+        <w:t xml:space="preserve"> 3개 그리기</w:t>
+      </w:r>
+    </w:p>
+    <w:p>
+      <w:pPr>
+        <w:pStyle w:val="ae"/>
+        <w:numPr>
+          <w:ilvl w:val="0"/>
+          <w:numId w:val="6"/>
+        </w:numPr>
+        <w:ind w:leftChars="0"/>
+      </w:pPr>
+      <w:proofErr w:type="spellStart"/>
+      <w:r>
+        <w:rPr>
+          <w:rFonts w:hint="eastAsia"/>
+        </w:rPr>
+        <w:t>렌더</w:t>
+      </w:r>
+      <w:proofErr w:type="spellEnd"/>
+      <w:r>
+        <w:rPr>
+          <w:rFonts w:hint="eastAsia"/>
+        </w:rPr>
+        <w:t xml:space="preserve"> 패스 종료</w:t>
+      </w:r>
+    </w:p>
+    <w:p>
+      <w:proofErr w:type="spellStart"/>
+      <w:r>
+        <w:rPr>
+          <w:rFonts w:hint="eastAsia"/>
+        </w:rPr>
+        <w:t>프레임버퍼의</w:t>
+      </w:r>
+      <w:proofErr w:type="spellEnd"/>
+      <w:r>
+        <w:rPr>
+          <w:rFonts w:hint="eastAsia"/>
+        </w:rPr>
+        <w:t xml:space="preserve"> 이미지는 </w:t>
+      </w:r>
+      <w:proofErr w:type="spellStart"/>
+      <w:r>
+        <w:rPr>
+          <w:rFonts w:hint="eastAsia"/>
+        </w:rPr>
+        <w:t>스왑</w:t>
+      </w:r>
+      <w:proofErr w:type="spellEnd"/>
+      <w:r>
+        <w:rPr>
+          <w:rFonts w:hint="eastAsia"/>
+        </w:rPr>
+        <w:t xml:space="preserve"> </w:t>
+      </w:r>
+      <w:r>
+        <w:rPr>
+          <w:rFonts w:hint="eastAsia"/>
+        </w:rPr>
+        <w:t>체인에서 제공받은 특정 이미지에 따라 다르기 때문에,</w:t>
+      </w:r>
+      <w:r>
+        <w:t xml:space="preserve"> </w:t>
+      </w:r>
+      <w:r>
+        <w:rPr>
+          <w:rFonts w:hint="eastAsia"/>
+        </w:rPr>
+        <w:t>각각의 가능한 이미지를 명령 버퍼에 기록하고,</w:t>
+      </w:r>
+      <w:r>
+        <w:t xml:space="preserve"> </w:t>
+      </w:r>
+      <w:r>
+        <w:rPr>
+          <w:rFonts w:hint="eastAsia"/>
+        </w:rPr>
+        <w:t>그릴 때 맞는 것을 선택해야 합니다.</w:t>
+      </w:r>
+      <w:r>
+        <w:t xml:space="preserve"> </w:t>
+      </w:r>
+      <w:r>
+        <w:rPr>
+          <w:rFonts w:hint="eastAsia"/>
+        </w:rPr>
+        <w:t xml:space="preserve">다른 방법으로는 매번마다 </w:t>
+      </w:r>
+      <w:proofErr w:type="spellStart"/>
+      <w:r>
+        <w:rPr>
+          <w:rFonts w:hint="eastAsia"/>
+        </w:rPr>
+        <w:t>명렁</w:t>
+      </w:r>
+      <w:proofErr w:type="spellEnd"/>
+      <w:r>
+        <w:rPr>
+          <w:rFonts w:hint="eastAsia"/>
+        </w:rPr>
+        <w:t xml:space="preserve"> 버퍼에 다시 기록하는 것이지만,</w:t>
+      </w:r>
+      <w:r>
+        <w:t xml:space="preserve"> </w:t>
+      </w:r>
+      <w:r>
+        <w:rPr>
+          <w:rFonts w:hint="eastAsia"/>
+        </w:rPr>
+        <w:t>효율적이지는 않습니다.</w:t>
+      </w:r>
+    </w:p>
+    <w:p/>
+    <w:p>
+      <w:pPr>
+        <w:pStyle w:val="af1"/>
+      </w:pPr>
+      <w:r>
+        <w:rPr>
+          <w:rFonts w:hint="eastAsia"/>
+        </w:rPr>
+        <w:lastRenderedPageBreak/>
+        <w:t>Step</w:t>
+      </w:r>
+      <w:r>
+        <w:t xml:space="preserve"> </w:t>
+      </w:r>
+      <w:r>
+        <w:rPr>
+          <w:rFonts w:hint="eastAsia"/>
+        </w:rPr>
+        <w:t>8</w:t>
+      </w:r>
+      <w:r>
+        <w:t xml:space="preserve"> – </w:t>
+      </w:r>
+      <w:r>
+        <w:rPr>
+          <w:rFonts w:hint="eastAsia"/>
+        </w:rPr>
+        <w:t>메인 루프</w:t>
+      </w:r>
+    </w:p>
+    <w:p>
+      <w:r>
+        <w:rPr>
+          <w:rFonts w:hint="eastAsia"/>
+        </w:rPr>
+        <w:t>이제 명령 버퍼에 그리기 명령이 작성되었으므로(have</w:t>
+      </w:r>
+      <w:r>
+        <w:t xml:space="preserve"> </w:t>
+      </w:r>
+      <w:r>
+        <w:rPr>
+          <w:rFonts w:hint="eastAsia"/>
+        </w:rPr>
+        <w:t>been</w:t>
+      </w:r>
+      <w:r>
+        <w:t xml:space="preserve"> </w:t>
+      </w:r>
+      <w:r>
+        <w:rPr>
+          <w:rFonts w:hint="eastAsia"/>
+        </w:rPr>
+        <w:t>wrapped)</w:t>
+      </w:r>
+      <w:r>
+        <w:t xml:space="preserve"> </w:t>
+      </w:r>
+      <w:r>
+        <w:rPr>
+          <w:rFonts w:hint="eastAsia"/>
+        </w:rPr>
+        <w:t xml:space="preserve">메인 </w:t>
+      </w:r>
+      <w:proofErr w:type="spellStart"/>
+      <w:r>
+        <w:rPr>
+          <w:rFonts w:hint="eastAsia"/>
+        </w:rPr>
+        <w:t>루프틑</w:t>
+      </w:r>
+      <w:proofErr w:type="spellEnd"/>
+      <w:r>
+        <w:rPr>
+          <w:rFonts w:hint="eastAsia"/>
+        </w:rPr>
+        <w:t xml:space="preserve"> 매우 간단합니다.</w:t>
+      </w:r>
+      <w:r>
+        <w:t xml:space="preserve"> </w:t>
+      </w:r>
+      <w:r>
+        <w:rPr>
+          <w:rFonts w:hint="eastAsia"/>
+        </w:rPr>
+        <w:t xml:space="preserve">첫 번째로 </w:t>
+      </w:r>
+      <w:proofErr w:type="spellStart"/>
+      <w:r>
+        <w:rPr>
+          <w:rFonts w:hint="eastAsia"/>
+        </w:rPr>
+        <w:t>vkAcquireNextImageKHR</w:t>
+      </w:r>
+      <w:proofErr w:type="spellEnd"/>
+      <w:r>
+        <w:rPr>
+          <w:rFonts w:hint="eastAsia"/>
+        </w:rPr>
+        <w:t xml:space="preserve">을 이용해 </w:t>
+      </w:r>
+      <w:proofErr w:type="spellStart"/>
+      <w:r>
+        <w:rPr>
+          <w:rFonts w:hint="eastAsia"/>
+        </w:rPr>
+        <w:t>스왑</w:t>
+      </w:r>
+      <w:proofErr w:type="spellEnd"/>
+      <w:r>
+        <w:rPr>
+          <w:rFonts w:hint="eastAsia"/>
+        </w:rPr>
+        <w:t xml:space="preserve"> 체인에서 이미지를 취득합니다.</w:t>
+      </w:r>
+      <w:r>
+        <w:t xml:space="preserve"> </w:t>
+      </w:r>
+      <w:r>
+        <w:rPr>
+          <w:rFonts w:hint="eastAsia"/>
+        </w:rPr>
+        <w:t>그리고 해당 이미지에 대한 적절한 명령 버퍼를 선택하고</w:t>
+      </w:r>
+      <w:r>
+        <w:t xml:space="preserve"> </w:t>
+      </w:r>
+      <w:proofErr w:type="spellStart"/>
+      <w:r>
+        <w:t>vkQueueSubmit</w:t>
+      </w:r>
+      <w:proofErr w:type="spellEnd"/>
+      <w:r>
+        <w:rPr>
+          <w:rFonts w:hint="eastAsia"/>
+        </w:rPr>
+        <w:t>으로 명령을 실행합니다. 마지막으로</w:t>
+      </w:r>
+      <w:r>
+        <w:t xml:space="preserve">, </w:t>
+      </w:r>
+      <w:r>
+        <w:rPr>
+          <w:rFonts w:hint="eastAsia"/>
+        </w:rPr>
+        <w:t xml:space="preserve">화면에 표현하기 위해서 </w:t>
+      </w:r>
+      <w:proofErr w:type="spellStart"/>
+      <w:r>
+        <w:t>vkQueuePresentKHR</w:t>
+      </w:r>
+      <w:proofErr w:type="spellEnd"/>
+      <w:r>
+        <w:rPr>
+          <w:rFonts w:hint="eastAsia"/>
+        </w:rPr>
+        <w:t xml:space="preserve">을 이용해 </w:t>
+      </w:r>
+      <w:proofErr w:type="spellStart"/>
+      <w:r>
+        <w:rPr>
+          <w:rFonts w:hint="eastAsia"/>
+        </w:rPr>
+        <w:t>스왑</w:t>
+      </w:r>
+      <w:proofErr w:type="spellEnd"/>
+      <w:r>
+        <w:rPr>
+          <w:rFonts w:hint="eastAsia"/>
+        </w:rPr>
+        <w:t xml:space="preserve"> 체인에게 이미지를 반환합니다.</w:t>
+      </w:r>
+    </w:p>
+    <w:p>
+      <w:r>
+        <w:rPr>
+          <w:rFonts w:hint="eastAsia"/>
+        </w:rPr>
+        <w:t>큐에 제출된 연산은 비동기적으로 실행됩니다.</w:t>
+      </w:r>
+      <w:r>
+        <w:t xml:space="preserve"> </w:t>
+      </w:r>
+      <w:r>
+        <w:rPr>
+          <w:rFonts w:hint="eastAsia"/>
+        </w:rPr>
+        <w:t xml:space="preserve">따라서 올바른 실행 순서에 대한 신뢰성을 위해서 </w:t>
+      </w:r>
+      <w:proofErr w:type="spellStart"/>
+      <w:r>
+        <w:rPr>
+          <w:rFonts w:hint="eastAsia"/>
+        </w:rPr>
+        <w:t>세마포어와</w:t>
+      </w:r>
+      <w:proofErr w:type="spellEnd"/>
+      <w:r>
+        <w:rPr>
+          <w:rFonts w:hint="eastAsia"/>
+        </w:rPr>
+        <w:t xml:space="preserve"> 같은 동기화 객체를 사용해야 합니다.</w:t>
+      </w:r>
+      <w:r>
+        <w:t xml:space="preserve"> </w:t>
+      </w:r>
+      <w:r>
+        <w:rPr>
+          <w:rFonts w:hint="eastAsia"/>
+        </w:rPr>
+        <w:t>그리기 명령 버퍼에 대한 실행은 무조건 이미지 취득 과정이 끝날 때까지 기다려야 합니다</w:t>
+      </w:r>
+      <w:r>
+        <w:t xml:space="preserve">. </w:t>
+      </w:r>
+      <w:r>
+        <w:rPr>
+          <w:rFonts w:hint="eastAsia"/>
+        </w:rPr>
+        <w:t>그렇지 않다면,</w:t>
+      </w:r>
+      <w:r>
+        <w:t xml:space="preserve"> </w:t>
+      </w:r>
+      <w:r>
+        <w:rPr>
+          <w:rFonts w:hint="eastAsia"/>
+        </w:rPr>
+        <w:t>화면에 표현하기</w:t>
+      </w:r>
+      <w:r>
+        <w:t xml:space="preserve"> </w:t>
+      </w:r>
+      <w:r>
+        <w:rPr>
+          <w:rFonts w:hint="eastAsia"/>
+        </w:rPr>
+        <w:t xml:space="preserve">위한 이미지를 </w:t>
+      </w:r>
+      <w:proofErr w:type="spellStart"/>
+      <w:r>
+        <w:rPr>
+          <w:rFonts w:hint="eastAsia"/>
+        </w:rPr>
+        <w:t>읽던게</w:t>
+      </w:r>
+      <w:proofErr w:type="spellEnd"/>
+      <w:r>
+        <w:rPr>
+          <w:rFonts w:hint="eastAsia"/>
+        </w:rPr>
+        <w:t xml:space="preserve"> 렌더링이 시작되면서 나와버릴 수 있습니다.</w:t>
+      </w:r>
+      <w:r>
+        <w:t xml:space="preserve"> </w:t>
+      </w:r>
+      <w:proofErr w:type="spellStart"/>
+      <w:r>
+        <w:t>vkQueuePresentKHR</w:t>
+      </w:r>
+      <w:proofErr w:type="spellEnd"/>
+      <w:r>
+        <w:rPr>
+          <w:rFonts w:hint="eastAsia"/>
+        </w:rPr>
+        <w:t>은 렌더링이 완료될 때까지 기다려야 하며,</w:t>
+      </w:r>
+      <w:r>
+        <w:t xml:space="preserve"> </w:t>
+      </w:r>
+      <w:r>
+        <w:rPr>
+          <w:rFonts w:hint="eastAsia"/>
+        </w:rPr>
+        <w:t>렌더링이 끝난 후에 끝났다는 신호를</w:t>
+      </w:r>
+      <w:r>
+        <w:t xml:space="preserve"> </w:t>
+      </w:r>
+      <w:r>
+        <w:rPr>
+          <w:rFonts w:hint="eastAsia"/>
+        </w:rPr>
+        <w:t xml:space="preserve">위해서 두 번째 </w:t>
+      </w:r>
+      <w:proofErr w:type="spellStart"/>
+      <w:r>
+        <w:rPr>
+          <w:rFonts w:hint="eastAsia"/>
+        </w:rPr>
+        <w:t>세마포어를</w:t>
+      </w:r>
+      <w:proofErr w:type="spellEnd"/>
+      <w:r>
+        <w:rPr>
+          <w:rFonts w:hint="eastAsia"/>
+        </w:rPr>
+        <w:t xml:space="preserve"> 사용할 수 있습니다.</w:t>
+      </w:r>
+    </w:p>
+    <w:p/>
+    <w:p>
+      <w:pPr>
+        <w:pStyle w:val="af1"/>
+      </w:pPr>
+      <w:r>
+        <w:rPr>
+          <w:rFonts w:hint="eastAsia"/>
+        </w:rPr>
+        <w:t>요약</w:t>
+      </w:r>
+    </w:p>
+    <w:p>
+      <w:r>
+        <w:rPr>
+          <w:rFonts w:hint="eastAsia"/>
+        </w:rPr>
+        <w:t>이러한 정보들은 첫 번째 삼각형 그리기 작업 전에 간단한 이해를 위해 작성되었습니다.</w:t>
+      </w:r>
+      <w:r>
+        <w:t xml:space="preserve"> </w:t>
+      </w:r>
+      <w:r>
+        <w:rPr>
+          <w:rFonts w:hint="eastAsia"/>
+        </w:rPr>
+        <w:t xml:space="preserve">실제 프로그램은 </w:t>
+      </w:r>
+      <w:proofErr w:type="spellStart"/>
+      <w:r>
+        <w:rPr>
+          <w:rFonts w:hint="eastAsia"/>
+        </w:rPr>
+        <w:t>버텍스</w:t>
+      </w:r>
+      <w:proofErr w:type="spellEnd"/>
+      <w:r>
+        <w:rPr>
+          <w:rFonts w:hint="eastAsia"/>
+        </w:rPr>
+        <w:t xml:space="preserve"> 버퍼 할당,</w:t>
+      </w:r>
+      <w:r>
+        <w:t xml:space="preserve"> </w:t>
+      </w:r>
+      <w:r>
+        <w:rPr>
+          <w:rFonts w:hint="eastAsia"/>
+        </w:rPr>
+        <w:t>유니폼 버퍼 생성</w:t>
+      </w:r>
+      <w:r>
+        <w:t xml:space="preserve">, </w:t>
+      </w:r>
+      <w:r>
+        <w:rPr>
+          <w:rFonts w:hint="eastAsia"/>
+        </w:rPr>
+        <w:t>텍스처 이미지 업로딩과 같은 더 많은 단계가 포함되어 있으며,</w:t>
+      </w:r>
+      <w:r>
+        <w:t xml:space="preserve"> </w:t>
+      </w:r>
+      <w:r>
+        <w:rPr>
+          <w:rFonts w:hint="eastAsia"/>
+        </w:rPr>
+        <w:t>챕터의 소단계에서 배우게 되지만,</w:t>
+      </w:r>
+      <w:r>
+        <w:t xml:space="preserve"> Vulkan</w:t>
+      </w:r>
+      <w:r>
+        <w:rPr>
+          <w:rFonts w:hint="eastAsia"/>
+        </w:rPr>
+        <w:t>은 충분히 높은 학습 곡선을 가지고</w:t>
+      </w:r>
+      <w:r>
+        <w:t xml:space="preserve"> </w:t>
+      </w:r>
+      <w:r>
+        <w:rPr>
+          <w:rFonts w:hint="eastAsia"/>
+        </w:rPr>
+        <w:t>있기 때문에 간단하게 시작할 것입니다.</w:t>
+      </w:r>
+      <w:r>
+        <w:t xml:space="preserve"> </w:t>
+      </w:r>
+      <w:r>
+        <w:rPr>
+          <w:rFonts w:hint="eastAsia"/>
+        </w:rPr>
+        <w:t xml:space="preserve">우리는 </w:t>
+      </w:r>
+      <w:proofErr w:type="spellStart"/>
+      <w:r>
+        <w:rPr>
+          <w:rFonts w:hint="eastAsia"/>
+        </w:rPr>
+        <w:t>버텍스</w:t>
+      </w:r>
+      <w:proofErr w:type="spellEnd"/>
+      <w:r>
+        <w:rPr>
+          <w:rFonts w:hint="eastAsia"/>
+        </w:rPr>
+        <w:t xml:space="preserve"> 버퍼를 사용하는 것 대신 </w:t>
+      </w:r>
+      <w:proofErr w:type="spellStart"/>
+      <w:r>
+        <w:rPr>
+          <w:rFonts w:hint="eastAsia"/>
+        </w:rPr>
+        <w:t>버텍스</w:t>
+      </w:r>
+      <w:proofErr w:type="spellEnd"/>
+      <w:r>
+        <w:rPr>
+          <w:rFonts w:hint="eastAsia"/>
+        </w:rPr>
+        <w:t xml:space="preserve"> </w:t>
+      </w:r>
+      <w:proofErr w:type="spellStart"/>
+      <w:r>
+        <w:rPr>
+          <w:rFonts w:hint="eastAsia"/>
+        </w:rPr>
+        <w:t>셰이더에</w:t>
+      </w:r>
+      <w:proofErr w:type="spellEnd"/>
+      <w:r>
+        <w:rPr>
+          <w:rFonts w:hint="eastAsia"/>
+        </w:rPr>
+        <w:t xml:space="preserve"> </w:t>
+      </w:r>
+      <w:proofErr w:type="spellStart"/>
+      <w:r>
+        <w:rPr>
+          <w:rFonts w:hint="eastAsia"/>
+        </w:rPr>
+        <w:t>버텍스</w:t>
+      </w:r>
+      <w:proofErr w:type="spellEnd"/>
+      <w:r>
+        <w:rPr>
+          <w:rFonts w:hint="eastAsia"/>
+        </w:rPr>
+        <w:t xml:space="preserve"> 좌표를 </w:t>
+      </w:r>
+      <w:proofErr w:type="spellStart"/>
+      <w:r>
+        <w:rPr>
+          <w:rFonts w:hint="eastAsia"/>
+        </w:rPr>
+        <w:t>내장시켜</w:t>
+      </w:r>
+      <w:proofErr w:type="spellEnd"/>
+      <w:r>
+        <w:rPr>
+          <w:rFonts w:hint="eastAsia"/>
+        </w:rPr>
+        <w:t xml:space="preserve"> 초기화 하는 편법을 이용할 것입니다.</w:t>
+      </w:r>
+      <w:r>
+        <w:t xml:space="preserve"> </w:t>
+      </w:r>
+      <w:r>
+        <w:rPr>
+          <w:rFonts w:hint="eastAsia"/>
+        </w:rPr>
+        <w:t xml:space="preserve">이러한 이유는 </w:t>
+      </w:r>
+      <w:proofErr w:type="spellStart"/>
+      <w:r>
+        <w:rPr>
+          <w:rFonts w:hint="eastAsia"/>
+        </w:rPr>
+        <w:t>버텍스</w:t>
+      </w:r>
+      <w:proofErr w:type="spellEnd"/>
+      <w:r>
+        <w:rPr>
+          <w:rFonts w:hint="eastAsia"/>
+        </w:rPr>
+        <w:t xml:space="preserve"> 버퍼를 관리하려면 먼저 명령 버퍼에 대해 어느정도 </w:t>
+      </w:r>
+      <w:proofErr w:type="spellStart"/>
+      <w:r>
+        <w:rPr>
+          <w:rFonts w:hint="eastAsia"/>
+        </w:rPr>
+        <w:t>친숙해져야</w:t>
+      </w:r>
+      <w:proofErr w:type="spellEnd"/>
+      <w:r>
+        <w:rPr>
+          <w:rFonts w:hint="eastAsia"/>
+        </w:rPr>
+        <w:t xml:space="preserve"> 하기 때문입니다.</w:t>
+      </w:r>
+    </w:p>
+    <w:p>
+      <w:r>
+        <w:rPr>
+          <w:rFonts w:hint="eastAsia"/>
+        </w:rPr>
+        <w:t>요약해서,</w:t>
+      </w:r>
+      <w:r>
+        <w:t xml:space="preserve"> </w:t>
+      </w:r>
+      <w:r>
+        <w:rPr>
+          <w:rFonts w:hint="eastAsia"/>
+        </w:rPr>
+        <w:t>첫 번째 삼각형을 그리기 위해서는</w:t>
+      </w:r>
+      <w:r>
+        <w:t>…</w:t>
+      </w:r>
+    </w:p>
+    <w:p>
+      <w:pPr>
+        <w:pStyle w:val="ae"/>
+        <w:numPr>
+          <w:ilvl w:val="0"/>
+          <w:numId w:val="7"/>
+        </w:numPr>
+        <w:ind w:leftChars="0"/>
+      </w:pPr>
+      <w:proofErr w:type="spellStart"/>
+      <w:r>
+        <w:rPr>
+          <w:rFonts w:hint="eastAsia"/>
+        </w:rPr>
+        <w:t>V</w:t>
+      </w:r>
+      <w:r>
+        <w:t>kInstance</w:t>
+      </w:r>
+      <w:proofErr w:type="spellEnd"/>
+      <w:r>
+        <w:t xml:space="preserve"> </w:t>
+      </w:r>
+      <w:r>
+        <w:rPr>
+          <w:rFonts w:hint="eastAsia"/>
+        </w:rPr>
+        <w:t>생성</w:t>
+      </w:r>
+    </w:p>
+    <w:p>
+      <w:pPr>
+        <w:pStyle w:val="ae"/>
+        <w:numPr>
+          <w:ilvl w:val="0"/>
+          <w:numId w:val="7"/>
+        </w:numPr>
+        <w:ind w:leftChars="0"/>
+      </w:pPr>
+      <w:r>
+        <w:rPr>
+          <w:rFonts w:hint="eastAsia"/>
+        </w:rPr>
+        <w:t>지원하는 그래픽 카드 선택</w:t>
+      </w:r>
+      <w:r>
+        <w:t xml:space="preserve"> (</w:t>
+      </w:r>
+      <w:proofErr w:type="spellStart"/>
+      <w:r>
+        <w:t>VkPhysicalDevice</w:t>
+      </w:r>
+      <w:proofErr w:type="spellEnd"/>
+      <w:r>
+        <w:t>)</w:t>
+      </w:r>
+    </w:p>
+    <w:p>
+      <w:pPr>
+        <w:pStyle w:val="ae"/>
+        <w:numPr>
+          <w:ilvl w:val="0"/>
+          <w:numId w:val="7"/>
+        </w:numPr>
+        <w:ind w:leftChars="0"/>
+      </w:pPr>
+      <w:r>
+        <w:rPr>
+          <w:rFonts w:hint="eastAsia"/>
+        </w:rPr>
+        <w:t>그리고</w:t>
+      </w:r>
+      <w:r>
+        <w:t xml:space="preserve">, </w:t>
+      </w:r>
+      <w:r>
+        <w:rPr>
+          <w:rFonts w:hint="eastAsia"/>
+        </w:rPr>
+        <w:t xml:space="preserve">표현하기 위한 </w:t>
+      </w:r>
+      <w:proofErr w:type="spellStart"/>
+      <w:r>
+        <w:t>VkDevice</w:t>
+      </w:r>
+      <w:proofErr w:type="spellEnd"/>
+      <w:r>
+        <w:rPr>
+          <w:rFonts w:hint="eastAsia"/>
+        </w:rPr>
+        <w:t xml:space="preserve">와 </w:t>
+      </w:r>
+      <w:proofErr w:type="spellStart"/>
+      <w:r>
+        <w:t>VkQueue</w:t>
+      </w:r>
+      <w:proofErr w:type="spellEnd"/>
+      <w:r>
+        <w:t xml:space="preserve"> </w:t>
+      </w:r>
+      <w:r>
+        <w:rPr>
+          <w:rFonts w:hint="eastAsia"/>
+        </w:rPr>
+        <w:t>생성</w:t>
+      </w:r>
+    </w:p>
+    <w:p>
+      <w:pPr>
+        <w:pStyle w:val="ae"/>
+        <w:numPr>
+          <w:ilvl w:val="0"/>
+          <w:numId w:val="7"/>
+        </w:numPr>
+        <w:ind w:leftChars="0"/>
+      </w:pPr>
+      <w:r>
+        <w:rPr>
+          <w:rFonts w:hint="eastAsia"/>
+        </w:rPr>
+        <w:t>창</w:t>
+      </w:r>
+      <w:r>
+        <w:t xml:space="preserve">, </w:t>
+      </w:r>
+      <w:r>
+        <w:rPr>
+          <w:rFonts w:hint="eastAsia"/>
+        </w:rPr>
+        <w:t>창 표면,</w:t>
+      </w:r>
+      <w:r>
+        <w:t xml:space="preserve"> </w:t>
+      </w:r>
+      <w:proofErr w:type="spellStart"/>
+      <w:r>
+        <w:rPr>
+          <w:rFonts w:hint="eastAsia"/>
+        </w:rPr>
+        <w:t>스왑</w:t>
+      </w:r>
+      <w:proofErr w:type="spellEnd"/>
+      <w:r>
+        <w:rPr>
+          <w:rFonts w:hint="eastAsia"/>
+        </w:rPr>
+        <w:t xml:space="preserve"> 체인</w:t>
+      </w:r>
+      <w:r>
+        <w:t xml:space="preserve"> </w:t>
+      </w:r>
+      <w:r>
+        <w:rPr>
+          <w:rFonts w:hint="eastAsia"/>
+        </w:rPr>
+        <w:t>생성</w:t>
+      </w:r>
+    </w:p>
+    <w:p>
+      <w:pPr>
+        <w:pStyle w:val="ae"/>
+        <w:numPr>
+          <w:ilvl w:val="0"/>
+          <w:numId w:val="7"/>
+        </w:numPr>
+        <w:ind w:leftChars="0"/>
+      </w:pPr>
+      <w:proofErr w:type="spellStart"/>
+      <w:r>
+        <w:rPr>
+          <w:rFonts w:hint="eastAsia"/>
+        </w:rPr>
+        <w:t>스왑</w:t>
+      </w:r>
+      <w:proofErr w:type="spellEnd"/>
+      <w:r>
+        <w:rPr>
+          <w:rFonts w:hint="eastAsia"/>
+        </w:rPr>
+        <w:t xml:space="preserve"> 체인 이미지를 </w:t>
+      </w:r>
+      <w:proofErr w:type="spellStart"/>
+      <w:r>
+        <w:t>VkImageView</w:t>
+      </w:r>
+      <w:proofErr w:type="spellEnd"/>
+      <w:r>
+        <w:rPr>
+          <w:rFonts w:hint="eastAsia"/>
+        </w:rPr>
+        <w:t>에 감싸기(</w:t>
+      </w:r>
+      <w:r>
+        <w:t xml:space="preserve">Wrapping </w:t>
+      </w:r>
+      <w:r>
+        <w:rPr>
+          <w:rFonts w:hint="eastAsia"/>
+        </w:rPr>
+        <w:t>하기)</w:t>
+      </w:r>
+    </w:p>
+    <w:p>
+      <w:pPr>
+        <w:pStyle w:val="ae"/>
+        <w:numPr>
+          <w:ilvl w:val="0"/>
+          <w:numId w:val="7"/>
+        </w:numPr>
+        <w:ind w:leftChars="0"/>
+      </w:pPr>
+      <w:proofErr w:type="spellStart"/>
+      <w:r>
+        <w:rPr>
+          <w:rFonts w:hint="eastAsia"/>
+        </w:rPr>
+        <w:t>렌더</w:t>
+      </w:r>
+      <w:proofErr w:type="spellEnd"/>
+      <w:r>
+        <w:rPr>
+          <w:rFonts w:hint="eastAsia"/>
+        </w:rPr>
+        <w:t xml:space="preserve"> 타겟과 </w:t>
+      </w:r>
+      <w:proofErr w:type="spellStart"/>
+      <w:r>
+        <w:rPr>
+          <w:rFonts w:hint="eastAsia"/>
+        </w:rPr>
+        <w:t>렌더</w:t>
+      </w:r>
+      <w:proofErr w:type="spellEnd"/>
+      <w:r>
+        <w:rPr>
+          <w:rFonts w:hint="eastAsia"/>
+        </w:rPr>
+        <w:t xml:space="preserve"> 타겟의 </w:t>
+      </w:r>
+      <w:proofErr w:type="spellStart"/>
+      <w:r>
+        <w:rPr>
+          <w:rFonts w:hint="eastAsia"/>
+        </w:rPr>
+        <w:t>취급법</w:t>
+      </w:r>
+      <w:proofErr w:type="spellEnd"/>
+      <w:r>
+        <w:rPr>
+          <w:rFonts w:hint="eastAsia"/>
+        </w:rPr>
+        <w:t>(</w:t>
+      </w:r>
+      <w:r>
+        <w:t>usage)</w:t>
+      </w:r>
+      <w:r>
+        <w:rPr>
+          <w:rFonts w:hint="eastAsia"/>
+        </w:rPr>
+        <w:t xml:space="preserve">에 대한 </w:t>
+      </w:r>
+      <w:proofErr w:type="spellStart"/>
+      <w:r>
+        <w:rPr>
+          <w:rFonts w:hint="eastAsia"/>
+        </w:rPr>
+        <w:t>렌더</w:t>
+      </w:r>
+      <w:proofErr w:type="spellEnd"/>
+      <w:r>
+        <w:rPr>
+          <w:rFonts w:hint="eastAsia"/>
+        </w:rPr>
+        <w:t xml:space="preserve"> 패스를 생성합니다.</w:t>
+      </w:r>
+    </w:p>
+    <w:p>
+      <w:pPr>
+        <w:pStyle w:val="ae"/>
+        <w:numPr>
+          <w:ilvl w:val="0"/>
+          <w:numId w:val="7"/>
+        </w:numPr>
+        <w:ind w:leftChars="0"/>
+      </w:pPr>
+      <w:proofErr w:type="spellStart"/>
+      <w:r>
+        <w:rPr>
+          <w:rFonts w:hint="eastAsia"/>
+        </w:rPr>
+        <w:t>렌더</w:t>
+      </w:r>
+      <w:proofErr w:type="spellEnd"/>
+      <w:r>
+        <w:rPr>
+          <w:rFonts w:hint="eastAsia"/>
+        </w:rPr>
+        <w:t xml:space="preserve"> 패스를 위한 </w:t>
+      </w:r>
+      <w:proofErr w:type="spellStart"/>
+      <w:r>
+        <w:rPr>
+          <w:rFonts w:hint="eastAsia"/>
+        </w:rPr>
+        <w:t>프레임버퍼</w:t>
+      </w:r>
+      <w:proofErr w:type="spellEnd"/>
+      <w:r>
+        <w:rPr>
+          <w:rFonts w:hint="eastAsia"/>
+        </w:rPr>
+        <w:t xml:space="preserve"> 생성</w:t>
+      </w:r>
+    </w:p>
+    <w:p>
+      <w:pPr>
+        <w:pStyle w:val="ae"/>
+        <w:numPr>
+          <w:ilvl w:val="0"/>
+          <w:numId w:val="7"/>
+        </w:numPr>
+        <w:ind w:leftChars="0"/>
+      </w:pPr>
+      <w:r>
+        <w:rPr>
+          <w:rFonts w:hint="eastAsia"/>
+        </w:rPr>
+        <w:t>그래픽 파이프라인 설정</w:t>
+      </w:r>
+    </w:p>
+    <w:p>
+      <w:pPr>
+        <w:pStyle w:val="ae"/>
+        <w:numPr>
+          <w:ilvl w:val="0"/>
+          <w:numId w:val="7"/>
+        </w:numPr>
+        <w:ind w:leftChars="0"/>
+      </w:pPr>
+      <w:r>
+        <w:rPr>
+          <w:rFonts w:hint="eastAsia"/>
+        </w:rPr>
+        <w:lastRenderedPageBreak/>
+        <w:t xml:space="preserve">가능한 모든 </w:t>
+      </w:r>
+      <w:proofErr w:type="spellStart"/>
+      <w:r>
+        <w:rPr>
+          <w:rFonts w:hint="eastAsia"/>
+        </w:rPr>
+        <w:t>스왑</w:t>
+      </w:r>
+      <w:proofErr w:type="spellEnd"/>
+      <w:r>
+        <w:rPr>
+          <w:rFonts w:hint="eastAsia"/>
+        </w:rPr>
+        <w:t xml:space="preserve"> 체인 이미지를 위한 그리기 명령을 위한 명령 버퍼 할당 및 기록</w:t>
+      </w:r>
+    </w:p>
+    <w:p>
+      <w:pPr>
+        <w:pStyle w:val="ae"/>
+        <w:numPr>
+          <w:ilvl w:val="0"/>
+          <w:numId w:val="7"/>
+        </w:numPr>
+        <w:ind w:leftChars="0"/>
+      </w:pPr>
+      <w:r>
+        <w:rPr>
+          <w:rFonts w:hint="eastAsia"/>
+        </w:rPr>
+        <w:t>취득한 이미지로 프레임 그리기,</w:t>
+      </w:r>
+      <w:r>
+        <w:t xml:space="preserve"> </w:t>
+      </w:r>
+      <w:r>
+        <w:rPr>
+          <w:rFonts w:hint="eastAsia"/>
+        </w:rPr>
+        <w:t>그리기 명령 버퍼 제출,</w:t>
+      </w:r>
+      <w:r>
+        <w:t xml:space="preserve"> </w:t>
+      </w:r>
+      <w:proofErr w:type="spellStart"/>
+      <w:r>
+        <w:rPr>
+          <w:rFonts w:hint="eastAsia"/>
+        </w:rPr>
+        <w:t>스왑</w:t>
+      </w:r>
+      <w:proofErr w:type="spellEnd"/>
+      <w:r>
+        <w:rPr>
+          <w:rFonts w:hint="eastAsia"/>
+        </w:rPr>
+        <w:t xml:space="preserve"> 체인에 반환하기</w:t>
+      </w:r>
+    </w:p>
+    <w:p>
+      <w:r>
+        <w:rPr>
+          <w:rFonts w:hint="eastAsia"/>
+        </w:rPr>
+        <w:t>정말 많은 단계가 있지만,</w:t>
+      </w:r>
+      <w:r>
+        <w:t xml:space="preserve"> </w:t>
+      </w:r>
+      <w:r>
+        <w:rPr>
+          <w:rFonts w:hint="eastAsia"/>
+        </w:rPr>
+        <w:t>각각의 개별</w:t>
+      </w:r>
+      <w:r>
+        <w:t xml:space="preserve"> </w:t>
+      </w:r>
+      <w:r>
+        <w:rPr>
+          <w:rFonts w:hint="eastAsia"/>
+        </w:rPr>
+        <w:t xml:space="preserve">단계는 앞으로의 </w:t>
+      </w:r>
+      <w:proofErr w:type="spellStart"/>
+      <w:r>
+        <w:rPr>
+          <w:rFonts w:hint="eastAsia"/>
+        </w:rPr>
+        <w:t>챕터들에서</w:t>
+      </w:r>
+      <w:proofErr w:type="spellEnd"/>
+      <w:r>
+        <w:rPr>
+          <w:rFonts w:hint="eastAsia"/>
+        </w:rPr>
+        <w:t xml:space="preserve"> 매우 간단하고 깔끔하게 이루어질 것입니다.</w:t>
+      </w:r>
+      <w:r>
+        <w:t xml:space="preserve"> </w:t>
+      </w:r>
+      <w:r>
+        <w:rPr>
+          <w:rFonts w:hint="eastAsia"/>
+        </w:rPr>
+        <w:t>전체적인 프로그램과 개별 단계와 비교하면서 혼란스럽다면 여기로 다시 돌아와서 참조할 수 있습니다.</w:t>
+      </w:r>
+    </w:p>
+    <w:p/>
+    <w:p>
+      <w:pPr>
+        <w:pStyle w:val="a8"/>
+      </w:pPr>
+      <w:r>
+        <w:rPr>
+          <w:rFonts w:hint="eastAsia"/>
+        </w:rPr>
+        <w:t>A</w:t>
+      </w:r>
+      <w:r>
+        <w:t xml:space="preserve">PI </w:t>
+      </w:r>
+      <w:r>
+        <w:rPr>
+          <w:rFonts w:hint="eastAsia"/>
+        </w:rPr>
+        <w:t>개념</w:t>
+      </w:r>
+    </w:p>
+    <w:p>
+      <w:r>
+        <w:rPr>
+          <w:rFonts w:hint="eastAsia"/>
+        </w:rPr>
+        <w:t>이번 챕터는 V</w:t>
+      </w:r>
+      <w:r>
+        <w:t>ulkan</w:t>
+      </w:r>
+      <w:r>
+        <w:rPr>
+          <w:rFonts w:hint="eastAsia"/>
+        </w:rPr>
+        <w:t>이 낮은 수준에서 어떻게 구조화 되어있는지 간단한 소개와 함께 마치겠습니다.</w:t>
+      </w:r>
+    </w:p>
+    <w:p/>
+    <w:p>
+      <w:pPr>
+        <w:pStyle w:val="af1"/>
+      </w:pPr>
+      <w:r>
+        <w:rPr>
+          <w:rFonts w:hint="eastAsia"/>
+        </w:rPr>
+        <w:t>코딩 관습(</w:t>
+      </w:r>
+      <w:r>
+        <w:t>Convention)</w:t>
+      </w:r>
+    </w:p>
+    <w:p>
+      <w:r>
+        <w:rPr>
+          <w:rFonts w:hint="eastAsia"/>
+        </w:rPr>
+        <w:t xml:space="preserve">모든 </w:t>
+      </w:r>
+      <w:r>
+        <w:t xml:space="preserve">Vulkan </w:t>
+      </w:r>
+      <w:r>
+        <w:rPr>
+          <w:rFonts w:hint="eastAsia"/>
+        </w:rPr>
+        <w:t>함수들,</w:t>
+      </w:r>
+      <w:r>
+        <w:t xml:space="preserve"> </w:t>
+      </w:r>
+      <w:r>
+        <w:rPr>
+          <w:rFonts w:hint="eastAsia"/>
+        </w:rPr>
+        <w:t xml:space="preserve">열거형들과 구조체들은 </w:t>
+      </w:r>
+      <w:proofErr w:type="spellStart"/>
+      <w:r>
+        <w:rPr>
+          <w:rFonts w:hint="eastAsia"/>
+        </w:rPr>
+        <w:t>L</w:t>
+      </w:r>
+      <w:r>
+        <w:t>unarG</w:t>
+      </w:r>
+      <w:proofErr w:type="spellEnd"/>
+      <w:r>
+        <w:rPr>
+          <w:rFonts w:hint="eastAsia"/>
+        </w:rPr>
+        <w:t xml:space="preserve">에서 개발한 </w:t>
+      </w:r>
+      <w:proofErr w:type="spellStart"/>
+      <w:r>
+        <w:t>VulkanSDK</w:t>
+      </w:r>
+      <w:proofErr w:type="spellEnd"/>
+      <w:r>
+        <w:rPr>
+          <w:rFonts w:hint="eastAsia"/>
+        </w:rPr>
+        <w:t xml:space="preserve">의 </w:t>
+      </w:r>
+      <w:proofErr w:type="spellStart"/>
+      <w:r>
+        <w:rPr>
+          <w:b/>
+        </w:rPr>
+        <w:t>vulkan.h</w:t>
+      </w:r>
+      <w:proofErr w:type="spellEnd"/>
+      <w:r>
+        <w:rPr>
+          <w:rFonts w:hint="eastAsia"/>
+        </w:rPr>
+        <w:t>에 정의되어 있습니다.</w:t>
+      </w:r>
+      <w:r>
+        <w:t xml:space="preserve"> </w:t>
+      </w:r>
+      <w:r>
+        <w:rPr>
+          <w:rFonts w:hint="eastAsia"/>
+        </w:rPr>
+        <w:t xml:space="preserve">우리는 다음 챕터에서 </w:t>
+      </w:r>
+      <w:proofErr w:type="spellStart"/>
+      <w:r>
+        <w:rPr>
+          <w:rFonts w:hint="eastAsia"/>
+        </w:rPr>
+        <w:t>V</w:t>
+      </w:r>
+      <w:r>
+        <w:t>ulkanSDK</w:t>
+      </w:r>
+      <w:proofErr w:type="spellEnd"/>
+      <w:r>
+        <w:rPr>
+          <w:rFonts w:hint="eastAsia"/>
+        </w:rPr>
+        <w:t>를 설치하면서 살펴볼 것입니다.</w:t>
+      </w:r>
+    </w:p>
+    <w:p>
+      <w:r>
+        <w:rPr>
+          <w:rFonts w:hint="eastAsia"/>
+        </w:rPr>
+        <w:t xml:space="preserve">함수는 소문자 </w:t>
+      </w:r>
+      <w:proofErr w:type="spellStart"/>
+      <w:r>
+        <w:rPr>
+          <w:rFonts w:hint="eastAsia"/>
+        </w:rPr>
+        <w:t>v</w:t>
+      </w:r>
+      <w:r>
+        <w:t>k</w:t>
+      </w:r>
+      <w:proofErr w:type="spellEnd"/>
+      <w:r>
+        <w:t xml:space="preserve"> </w:t>
+      </w:r>
+      <w:r>
+        <w:rPr>
+          <w:rFonts w:hint="eastAsia"/>
+        </w:rPr>
+        <w:t>접두사를 가지며,</w:t>
+      </w:r>
+      <w:r>
+        <w:t xml:space="preserve"> </w:t>
+      </w:r>
+      <w:r>
+        <w:rPr>
+          <w:rFonts w:hint="eastAsia"/>
+        </w:rPr>
+        <w:t xml:space="preserve">열거형 같은 타입과 구조체는 </w:t>
+      </w:r>
+      <w:proofErr w:type="spellStart"/>
+      <w:r>
+        <w:t>Vk</w:t>
+      </w:r>
+      <w:proofErr w:type="spellEnd"/>
+      <w:r>
+        <w:t xml:space="preserve"> </w:t>
+      </w:r>
+      <w:r>
+        <w:rPr>
+          <w:rFonts w:hint="eastAsia"/>
+        </w:rPr>
+        <w:t>접두사를 가지고</w:t>
+      </w:r>
+      <w:r>
+        <w:t xml:space="preserve">, </w:t>
+      </w:r>
+      <w:r>
+        <w:rPr>
+          <w:rFonts w:hint="eastAsia"/>
+        </w:rPr>
+        <w:t xml:space="preserve">열거형 값은 </w:t>
+      </w:r>
+      <w:r>
+        <w:rPr>
+          <w:b/>
+        </w:rPr>
+        <w:t>VK_</w:t>
+      </w:r>
+      <w:r>
+        <w:t xml:space="preserve"> </w:t>
+      </w:r>
+      <w:r>
+        <w:rPr>
+          <w:rFonts w:hint="eastAsia"/>
+        </w:rPr>
+        <w:t>접두사를 가집니다.</w:t>
+      </w:r>
+      <w:r>
+        <w:t xml:space="preserve"> API</w:t>
+      </w:r>
+      <w:r>
+        <w:rPr>
+          <w:rFonts w:hint="eastAsia"/>
+        </w:rPr>
+        <w:t xml:space="preserve">는 함수에 파라미터를 제공하기 위해 </w:t>
+      </w:r>
+      <w:r>
+        <w:rPr>
+          <w:rFonts w:hint="eastAsia"/>
+        </w:rPr>
+        <w:t>구조체를 아주 많이 사용합니다.</w:t>
+      </w:r>
+      <w:r>
+        <w:t xml:space="preserve"> </w:t>
+      </w:r>
+      <w:r>
+        <w:rPr>
+          <w:rFonts w:hint="eastAsia"/>
+        </w:rPr>
+        <w:t>예를 들어 객체 생성은 일반적으로 다음 패턴을 따릅니다.</w:t>
+      </w:r>
+    </w:p>
+    <w:bookmarkStart w:id="4" w:name="_MON_1613508812"/>
+    <w:bookmarkEnd w:id="4"/>
+    <w:p>
+      <w:r>
+        <w:object w:dxaOrig="9026" w:dyaOrig="3383" w14:anchorId="7D6C9EA9">
+          <v:shapetype id="_x0000_t75" coordsize="21600,21600" o:spt="75" o:preferrelative="t" path="m@4@5l@4@11@9@11@9@5xe" filled="f" stroked="f">
+            <v:stroke joinstyle="miter"/>
+            <v:formulas>
+              <v:f eqn="if lineDrawn pixelLineWidth 0"/>
+              <v:f eqn="sum @0 1 0"/>
+              <v:f eqn="sum 0 0 @1"/>
+              <v:f eqn="prod @2 1 2"/>
+              <v:f eqn="prod @3 21600 pixelWidth"/>
+              <v:f eqn="prod @3 21600 pixelHeight"/>
+              <v:f eqn="sum @0 0 1"/>
+              <v:f eqn="prod @6 1 2"/>
+              <v:f eqn="prod @7 21600 pixelWidth"/>
+              <v:f eqn="sum @8 21600 0"/>
+              <v:f eqn="prod @7 21600 pixelHeight"/>
+              <v:f eqn="sum @10 21600 0"/>
+            </v:formulas>
+            <v:path o:extrusionok="f" gradientshapeok="t" o:connecttype="rect"/>
+            <o:lock v:ext="edit" aspectratio="t"/>
+          </v:shapetype>
+          <v:shape id="_x0000_i1034" type="#_x0000_t75" style="width:451.45pt;height:169.2pt" o:ole="">
+            <v:imagedata r:id="rId11" o:title=""/>
+          </v:shape>
+          <o:OLEObject Type="Embed" ProgID="Word.OpenDocumentText.12" ShapeID="_x0000_i1034" DrawAspect="Content" ObjectID="_1613510068" r:id="rId12"/>
+        </w:object>
+      </w:r>
+    </w:p>
+    <w:p>
+      <w:r>
+        <w:t>Vulkan</w:t>
+      </w:r>
+      <w:r>
+        <w:rPr>
+          <w:rFonts w:hint="eastAsia"/>
+        </w:rPr>
+        <w:t xml:space="preserve">의 많은 구조체들은 </w:t>
+      </w:r>
+      <w:proofErr w:type="spellStart"/>
+      <w:r>
+        <w:t>sType</w:t>
+      </w:r>
+      <w:proofErr w:type="spellEnd"/>
+      <w:r>
+        <w:t xml:space="preserve"> </w:t>
+      </w:r>
+      <w:r>
+        <w:rPr>
+          <w:rFonts w:hint="eastAsia"/>
+        </w:rPr>
+        <w:t>멤버에 타입을 명시적으로 지정해야 합니다.</w:t>
+      </w:r>
+      <w:r>
+        <w:t xml:space="preserve"> </w:t>
+      </w:r>
+      <w:proofErr w:type="spellStart"/>
+      <w:r>
+        <w:rPr>
+          <w:b/>
+        </w:rPr>
+        <w:t>pNext</w:t>
+      </w:r>
+      <w:proofErr w:type="spellEnd"/>
+      <w:r>
+        <w:t xml:space="preserve"> </w:t>
+      </w:r>
+      <w:r>
+        <w:rPr>
+          <w:rFonts w:hint="eastAsia"/>
+        </w:rPr>
+        <w:t>멤버는 구조체 확장을 지정할 수 있지만,</w:t>
+      </w:r>
+      <w:r>
+        <w:t xml:space="preserve"> </w:t>
+      </w:r>
+      <w:r>
+        <w:rPr>
+          <w:rFonts w:hint="eastAsia"/>
+        </w:rPr>
+        <w:t xml:space="preserve">이 튜토리얼 내에서는 계속 </w:t>
+      </w:r>
+      <w:proofErr w:type="spellStart"/>
+      <w:r>
+        <w:rPr>
+          <w:b/>
+        </w:rPr>
+        <w:t>nullptr</w:t>
+      </w:r>
+      <w:proofErr w:type="spellEnd"/>
+      <w:r>
+        <w:rPr>
+          <w:rFonts w:hint="eastAsia"/>
+        </w:rPr>
+        <w:t>일 것입니다.</w:t>
+      </w:r>
+      <w:r>
+        <w:t xml:space="preserve"> </w:t>
+      </w:r>
+      <w:r>
+        <w:rPr>
+          <w:rFonts w:hint="eastAsia"/>
+        </w:rPr>
+        <w:t xml:space="preserve">객체 생성이나 파괴 함수들은 </w:t>
+      </w:r>
+      <w:proofErr w:type="spellStart"/>
+      <w:r>
+        <w:t>VkAllocationCallbacks</w:t>
+      </w:r>
+      <w:proofErr w:type="spellEnd"/>
+      <w:r>
+        <w:t xml:space="preserve"> </w:t>
+      </w:r>
+      <w:r>
+        <w:rPr>
+          <w:rFonts w:hint="eastAsia"/>
+        </w:rPr>
+        <w:t>인자를 통해 드라이버 메모리를 위한 사용자 정의 할당자를 사용할 수 있습니다,</w:t>
+      </w:r>
+      <w:r>
+        <w:t xml:space="preserve"> </w:t>
+      </w:r>
+      <w:r>
+        <w:rPr>
+          <w:rFonts w:hint="eastAsia"/>
+        </w:rPr>
+        <w:t xml:space="preserve">역시 이 </w:t>
+      </w:r>
+      <w:proofErr w:type="spellStart"/>
+      <w:r>
+        <w:rPr>
+          <w:rFonts w:hint="eastAsia"/>
+        </w:rPr>
+        <w:t>튜토리얼에서는</w:t>
+      </w:r>
+      <w:proofErr w:type="spellEnd"/>
+      <w:r>
+        <w:rPr>
+          <w:rFonts w:hint="eastAsia"/>
+        </w:rPr>
+        <w:t xml:space="preserve"> </w:t>
+      </w:r>
+      <w:proofErr w:type="spellStart"/>
+      <w:r>
+        <w:t>nullptr</w:t>
+      </w:r>
+      <w:proofErr w:type="spellEnd"/>
+      <w:r>
+        <w:rPr>
+          <w:rFonts w:hint="eastAsia"/>
+        </w:rPr>
+        <w:t>로 남겨둘 것입니다.</w:t>
+      </w:r>
+    </w:p>
+    <w:p>
+      <w:r>
+        <w:rPr>
+          <w:rFonts w:hint="eastAsia"/>
+        </w:rPr>
+        <w:t>대부분의 함수들은 V</w:t>
+      </w:r>
+      <w:r>
+        <w:t>K_SUCCESS</w:t>
+      </w:r>
+      <w:r>
+        <w:rPr>
+          <w:rFonts w:hint="eastAsia"/>
+        </w:rPr>
+        <w:t xml:space="preserve">나 에러 코드와 같은 </w:t>
+      </w:r>
+      <w:proofErr w:type="spellStart"/>
+      <w:r>
+        <w:t>VkResult</w:t>
+      </w:r>
+      <w:proofErr w:type="spellEnd"/>
+      <w:r>
+        <w:rPr>
+          <w:rFonts w:hint="eastAsia"/>
+        </w:rPr>
+        <w:t>를 반환</w:t>
+      </w:r>
+      <w:r>
+        <w:rPr>
+          <w:rFonts w:hint="eastAsia"/>
+        </w:rPr>
+        <w:t>합니다.</w:t>
+      </w:r>
+      <w:r>
+        <w:t xml:space="preserve"> </w:t>
+      </w:r>
+      <w:r>
+        <w:rPr>
+          <w:rFonts w:hint="eastAsia"/>
+        </w:rPr>
+        <w:t>사양서에는 각 함수</w:t>
+      </w:r>
+      <w:r>
+        <w:rPr>
+          <w:rFonts w:hint="eastAsia"/>
+        </w:rPr>
+        <w:lastRenderedPageBreak/>
+        <w:t>에 대한 에러코드와 뜻이 설명되어 있습니다.</w:t>
+      </w:r>
+    </w:p>
+    <w:p/>
+    <w:p>
+      <w:pPr>
+        <w:pStyle w:val="af1"/>
+      </w:pPr>
+      <w:r>
+        <w:rPr>
+          <w:rFonts w:hint="eastAsia"/>
+        </w:rPr>
+        <w:t>유효성 검사 레이어</w:t>
+      </w:r>
+    </w:p>
+    <w:p>
+      <w:r>
+        <w:rPr>
+          <w:rFonts w:hint="eastAsia"/>
+        </w:rPr>
+        <w:t>이전에 언급했듯이,</w:t>
+      </w:r>
+      <w:r>
+        <w:t xml:space="preserve"> Vulkan</w:t>
+      </w:r>
+      <w:r>
+        <w:rPr>
+          <w:rFonts w:hint="eastAsia"/>
+        </w:rPr>
+        <w:t>은 고성능</w:t>
+      </w:r>
+      <w:r>
+        <w:rPr>
+          <w:rFonts w:hint="eastAsia"/>
+        </w:rPr>
+        <w:t>과 적은 드라이버 오버헤드를 위해 설계되었습니다.</w:t>
+      </w:r>
+      <w:r>
+        <w:t xml:space="preserve"> </w:t>
+      </w:r>
+      <w:r>
+        <w:rPr>
+          <w:rFonts w:hint="eastAsia"/>
+        </w:rPr>
+        <w:t>따라서 기본적으로 매우 제한적인 에러 확인과 디버깅 성능을 가지고 있습니다.</w:t>
+      </w:r>
+      <w:r>
+        <w:t xml:space="preserve"> </w:t>
+      </w:r>
+      <w:r>
+        <w:rPr>
+          <w:rFonts w:hint="eastAsia"/>
+        </w:rPr>
+        <w:t>뭔가 잘 못되거나 잘 못했을</w:t>
+      </w:r>
+      <w:r>
+        <w:t xml:space="preserve"> </w:t>
+      </w:r>
+      <w:r>
+        <w:rPr>
+          <w:rFonts w:hint="eastAsia"/>
+        </w:rPr>
+        <w:t>때 드라이버는 에러 코드를 반환하는 것 대신에 자주 충돌이 일어날 것입니다.</w:t>
+      </w:r>
+    </w:p>
+    <w:p>
+      <w:r>
+        <w:rPr>
+          <w:rFonts w:hint="eastAsia"/>
+        </w:rPr>
+        <w:t>V</w:t>
+      </w:r>
+      <w:r>
+        <w:t>ulkan</w:t>
+      </w:r>
+      <w:r>
+        <w:rPr>
+          <w:rFonts w:hint="eastAsia"/>
+        </w:rPr>
+        <w:t xml:space="preserve">은 유효성 검사 레이어라는 기능을 이용해 광범위한 검사를 사용할 수 </w:t>
+      </w:r>
+      <w:bookmarkStart w:id="5" w:name="_GoBack"/>
+      <w:bookmarkEnd w:id="5"/>
+      <w:r>
+        <w:rPr>
+          <w:rFonts w:hint="eastAsia"/>
+        </w:rPr>
+        <w:t>있습니다.</w:t>
+      </w:r>
+      <w:r>
+        <w:t xml:space="preserve"> </w:t>
+      </w:r>
+      <w:r>
+        <w:rPr>
+          <w:rFonts w:hint="eastAsia"/>
+        </w:rPr>
+        <w:t>유효성 검사 레이어는 API</w:t>
+      </w:r>
+      <w:r>
+        <w:t xml:space="preserve"> </w:t>
+      </w:r>
+      <w:r>
+        <w:rPr>
+          <w:rFonts w:hint="eastAsia"/>
+        </w:rPr>
+        <w:t>사이에 삽입되어 있는 일련의 코드 조각들이고,</w:t>
+      </w:r>
+      <w:r>
+        <w:t xml:space="preserve"> </w:t>
+      </w:r>
+      <w:r>
+        <w:rPr>
+          <w:rFonts w:hint="eastAsia"/>
+        </w:rPr>
+        <w:t>그래픽 드라이버는 함수 파라미터에 대한 추가 확인 작업과 메모리 관리 문제 추적과 같은 것들을 수행합니다.</w:t>
+      </w:r>
+      <w:r>
+        <w:t xml:space="preserve"> </w:t>
+      </w:r>
+      <w:r>
+        <w:rPr>
+          <w:rFonts w:hint="eastAsia"/>
+        </w:rPr>
+        <w:t xml:space="preserve">좋은 점은 </w:t>
+      </w:r>
+      <w:proofErr w:type="spellStart"/>
+      <w:r>
+        <w:rPr>
+          <w:rFonts w:hint="eastAsia"/>
+        </w:rPr>
+        <w:t>개발중에</w:t>
+      </w:r>
+      <w:proofErr w:type="spellEnd"/>
+      <w:r>
+        <w:rPr>
+          <w:rFonts w:hint="eastAsia"/>
+        </w:rPr>
+        <w:t xml:space="preserve"> 활성화 </w:t>
+      </w:r>
+      <w:proofErr w:type="spellStart"/>
+      <w:r>
+        <w:rPr>
+          <w:rFonts w:hint="eastAsia"/>
+        </w:rPr>
+        <w:t>해두고</w:t>
+      </w:r>
+      <w:proofErr w:type="spellEnd"/>
+      <w:r>
+        <w:rPr>
+          <w:rFonts w:hint="eastAsia"/>
+        </w:rPr>
+        <w:t xml:space="preserve"> </w:t>
+      </w:r>
+      <w:proofErr w:type="spellStart"/>
+      <w:r>
+        <w:rPr>
+          <w:rFonts w:hint="eastAsia"/>
+        </w:rPr>
+        <w:t>릴리즈할</w:t>
+      </w:r>
+      <w:proofErr w:type="spellEnd"/>
+      <w:r>
+        <w:rPr>
+          <w:rFonts w:hint="eastAsia"/>
+        </w:rPr>
+        <w:t xml:space="preserve"> 때는 완전히 해제해서 오버헤드를 없앨 수 있습니다.</w:t>
+      </w:r>
+      <w:r>
+        <w:t xml:space="preserve"> </w:t>
+      </w:r>
+      <w:r>
+        <w:rPr>
+          <w:rFonts w:hint="eastAsia"/>
+        </w:rPr>
+        <w:t>누구나 자신만의 유효성 검사 레이어를 작성할 수 있지만,</w:t>
+      </w:r>
+      <w:r>
+        <w:t xml:space="preserve"> </w:t>
+      </w:r>
+      <w:proofErr w:type="spellStart"/>
+      <w:r>
+        <w:rPr>
+          <w:rFonts w:hint="eastAsia"/>
+        </w:rPr>
+        <w:t>LunarG</w:t>
+      </w:r>
+      <w:proofErr w:type="spellEnd"/>
+      <w:r>
+        <w:rPr>
+          <w:rFonts w:hint="eastAsia"/>
+        </w:rPr>
+        <w:t xml:space="preserve">의 </w:t>
+      </w:r>
+      <w:proofErr w:type="spellStart"/>
+      <w:r>
+        <w:rPr>
+          <w:rFonts w:hint="eastAsia"/>
+        </w:rPr>
+        <w:t>VulkanSDK</w:t>
+      </w:r>
+      <w:proofErr w:type="spellEnd"/>
+      <w:r>
+        <w:rPr>
+          <w:rFonts w:hint="eastAsia"/>
+        </w:rPr>
+        <w:t xml:space="preserve">는 이번 </w:t>
+      </w:r>
+      <w:proofErr w:type="spellStart"/>
+      <w:r>
+        <w:rPr>
+          <w:rFonts w:hint="eastAsia"/>
+        </w:rPr>
+        <w:t>튜토리얼에서</w:t>
+      </w:r>
+      <w:proofErr w:type="spellEnd"/>
+      <w:r>
+        <w:rPr>
+          <w:rFonts w:hint="eastAsia"/>
+        </w:rPr>
+        <w:t xml:space="preserve"> 사용할 표준 기능 집합 유효성 검사 레이어를 제공합니다.</w:t>
+      </w:r>
+      <w:r>
+        <w:t xml:space="preserve"> </w:t>
+      </w:r>
+      <w:r>
+        <w:rPr>
+          <w:rFonts w:hint="eastAsia"/>
+        </w:rPr>
+        <w:t xml:space="preserve">또한 레이어로부터 디버그 메시지를 받기 위한 </w:t>
+      </w:r>
+      <w:proofErr w:type="spellStart"/>
+      <w:r>
+        <w:rPr>
+          <w:rFonts w:hint="eastAsia"/>
+        </w:rPr>
+        <w:t>콜백</w:t>
+      </w:r>
+      <w:proofErr w:type="spellEnd"/>
+      <w:r>
+        <w:rPr>
+          <w:rFonts w:hint="eastAsia"/>
+        </w:rPr>
+        <w:t xml:space="preserve"> 함수를 등록해야 합니다.</w:t>
+      </w:r>
+    </w:p>
+    <w:p>
+      <w:r>
+        <w:rPr>
+          <w:rFonts w:hint="eastAsia"/>
+        </w:rPr>
+        <w:t>V</w:t>
+      </w:r>
+      <w:r>
+        <w:t>ulkan</w:t>
+      </w:r>
+      <w:r>
+        <w:rPr>
+          <w:rFonts w:hint="eastAsia"/>
+        </w:rPr>
+        <w:t>은 모든 연산에 대해서 매우 명확하고,</w:t>
+      </w:r>
+      <w:r>
+        <w:t xml:space="preserve"> </w:t>
+      </w:r>
+      <w:r>
+        <w:rPr>
+          <w:rFonts w:hint="eastAsia"/>
+        </w:rPr>
+        <w:t>유효성 검사 레이어는 광범위하기에,</w:t>
+      </w:r>
+      <w:r>
+        <w:t xml:space="preserve"> OpenGL</w:t>
+      </w:r>
+      <w:r>
+        <w:rPr>
+          <w:rFonts w:hint="eastAsia"/>
+        </w:rPr>
+        <w:t xml:space="preserve">이나 </w:t>
+      </w:r>
+      <w:r>
+        <w:t>Direct3D</w:t>
+      </w:r>
+      <w:r>
+        <w:rPr>
+          <w:rFonts w:hint="eastAsia"/>
+        </w:rPr>
+        <w:t>에 비해서 왜 검은 화면인지 이유를 매우 쉽게 찾을 수 있습니다.</w:t>
+      </w:r>
+    </w:p>
+    <w:p>
+      <w:pPr>
+        <w:rPr>
+          <w:rFonts w:hint="eastAsia"/>
+        </w:rPr>
+      </w:pPr>
+      <w:r>
+        <w:rPr>
+          <w:rFonts w:hint="eastAsia"/>
+        </w:rPr>
+        <w:t>앞으로 우리가 코드를 작성하고 개발 환경을 설정하기 전에 한 단계</w:t>
+      </w:r>
+      <w:r>
+        <w:rPr>
+          <w:rFonts w:hint="eastAsia"/>
+        </w:rPr>
+        <w:t>가 더 있습니다.</w:t>
       </w:r>
     </w:p>
     <w:sectPr>
@@ -4407,6 +6871,161 @@
       </w:r>
     </w:p>
   </w:comment>
+  <w:comment w:id="3" w:author="이재희" w:date="2019-03-07T23:09:00Z" w:initials="이">
+    <w:p>
+      <w:pPr>
+        <w:pStyle w:val="ab"/>
+      </w:pPr>
+      <w:r>
+        <w:rPr>
+          <w:rStyle w:val="aa"/>
+        </w:rPr>
+        <w:annotationRef/>
+      </w:r>
+      <w:r>
+        <w:rPr>
+          <w:rFonts w:hint="eastAsia"/>
+        </w:rPr>
+        <w:t>A</w:t>
+      </w:r>
+      <w:r>
+        <w:t xml:space="preserve">OT </w:t>
+      </w:r>
+      <w:r>
+        <w:rPr>
+          <w:rFonts w:hint="eastAsia"/>
+        </w:rPr>
+        <w:t>컴파일</w:t>
+      </w:r>
+    </w:p>
+    <w:p>
+      <w:pPr>
+        <w:pStyle w:val="ab"/>
+      </w:pPr>
+      <w:r>
+        <w:rPr>
+          <w:rFonts w:hint="eastAsia"/>
+        </w:rPr>
+        <w:t>A</w:t>
+      </w:r>
+      <w:r>
+        <w:t>head of time Compile</w:t>
+      </w:r>
+    </w:p>
+    <w:p>
+      <w:pPr>
+        <w:pStyle w:val="ab"/>
+      </w:pPr>
+      <w:r>
+        <w:rPr>
+          <w:rFonts w:hint="eastAsia"/>
+        </w:rPr>
+        <w:t>원시 코드를 중간 코드(바이트 코드)로 변환하여 인터프리터,</w:t>
+      </w:r>
+      <w:r>
+        <w:t xml:space="preserve"> JIT</w:t>
+      </w:r>
+      <w:r>
+        <w:rPr>
+          <w:rFonts w:hint="eastAsia"/>
+        </w:rPr>
+        <w:t>로 실행하는 것.</w:t>
+      </w:r>
+      <w:r>
+        <w:t xml:space="preserve"> JIT</w:t>
+      </w:r>
+      <w:r>
+        <w:rPr>
+          <w:rFonts w:hint="eastAsia"/>
+        </w:rPr>
+        <w:t xml:space="preserve">에 비해 속도와 메모리가 </w:t>
+      </w:r>
+      <w:proofErr w:type="gramStart"/>
+      <w:r>
+        <w:rPr>
+          <w:rFonts w:hint="eastAsia"/>
+        </w:rPr>
+        <w:t>향상 된다</w:t>
+      </w:r>
+      <w:proofErr w:type="gramEnd"/>
+      <w:r>
+        <w:rPr>
+          <w:rFonts w:hint="eastAsia"/>
+        </w:rPr>
+        <w:t>.</w:t>
+      </w:r>
+    </w:p>
+    <w:p>
+      <w:pPr>
+        <w:pStyle w:val="ab"/>
+      </w:pPr>
+    </w:p>
+    <w:p>
+      <w:pPr>
+        <w:pStyle w:val="ab"/>
+      </w:pPr>
+      <w:r>
+        <w:rPr>
+          <w:rFonts w:hint="eastAsia"/>
+        </w:rPr>
+        <w:t>J</w:t>
+      </w:r>
+      <w:r>
+        <w:t xml:space="preserve">IT </w:t>
+      </w:r>
+      <w:r>
+        <w:rPr>
+          <w:rFonts w:hint="eastAsia"/>
+        </w:rPr>
+        <w:t>컴파일</w:t>
+      </w:r>
+    </w:p>
+    <w:p>
+      <w:pPr>
+        <w:pStyle w:val="ab"/>
+      </w:pPr>
+      <w:r>
+        <w:t>Just in time Compile</w:t>
+      </w:r>
+    </w:p>
+    <w:p>
+      <w:pPr>
+        <w:pStyle w:val="ab"/>
+        <w:rPr>
+          <w:rFonts w:hint="eastAsia"/>
+        </w:rPr>
+      </w:pPr>
+      <w:r>
+        <w:rPr>
+          <w:rFonts w:hint="eastAsia"/>
+        </w:rPr>
+        <w:t xml:space="preserve">원시 코드를 런타임(실행 시점에)에 </w:t>
+      </w:r>
+      <w:proofErr w:type="spellStart"/>
+      <w:r>
+        <w:rPr>
+          <w:rFonts w:hint="eastAsia"/>
+        </w:rPr>
+        <w:t>인터프리팅</w:t>
+      </w:r>
+      <w:proofErr w:type="spellEnd"/>
+      <w:r>
+        <w:rPr>
+          <w:rFonts w:hint="eastAsia"/>
+        </w:rPr>
+        <w:t>,</w:t>
+      </w:r>
+      <w:r>
+        <w:t xml:space="preserve"> </w:t>
+      </w:r>
+      <w:r>
+        <w:rPr>
+          <w:rFonts w:hint="eastAsia"/>
+        </w:rPr>
+        <w:t>컴파일하여 기계어 코드를 생성하는 것</w:t>
+      </w:r>
+    </w:p>
+  </w:comment>
 </w:comments>
 </file>
 
@@ -4415,6 +7034,7 @@
   <w15:commentEx w15:paraId="1C83B9FE" w15:done="0"/>
   <w15:commentEx w15:paraId="4F30B296" w15:done="0"/>
   <w15:commentEx w15:paraId="1A3FFC76" w15:done="0"/>
+  <w15:commentEx w15:paraId="6080CBF6" w15:done="0"/>
 </w15:commentsEx>
 </file>
 
@@ -4423,6 +7043,7 @@
   <w16cid:commentId w16cid:paraId="1C83B9FE" w16cid:durableId="20298B2C"/>
   <w16cid:commentId w16cid:paraId="4F30B296" w16cid:durableId="2029914F"/>
   <w16cid:commentId w16cid:paraId="1A3FFC76" w16cid:durableId="202993C5"/>
+  <w16cid:commentId w16cid:paraId="6080CBF6" w16cid:durableId="202C2318"/>
 </w16cid:commentsIds>
 </file>
 
@@ -4479,9 +7100,9 @@
 <file path=word/numbering.xml><?xml version="1.0" encoding="utf-8"?>
 <w:numbering xmlns:wpc="http://schemas.microsoft.com/office/word/2010/wordprocessingCanvas" xmlns:cx="http://schemas.microsoft.com/office/drawing/2014/chartex" xmlns:cx1="http://schemas.microsoft.com/office/drawing/2015/9/8/chartex" xmlns:cx2="http://schemas.microsoft.com/office/drawing/2015/10/21/chartex" xmlns:cx3="http://schemas.microsoft.com/office/drawing/2016/5/9/chartex" xmlns:cx4="http://schemas.microsoft.com/office/drawing/2016/5/10/chartex" xmlns:cx5="http://schemas.microsoft.com/office/drawing/2016/5/11/chartex" xmlns:cx6="http://schemas.microsoft.com/office/drawing/2016/5/12/chartex" xmlns:cx7="http://schemas.microsoft.com/office/drawing/2016/5/13/chartex" xmlns:cx8="http://schemas.microsoft.com/office/drawing/2016/5/14/chartex" xmlns:mc="http://schemas.openxmlformats.org/markup-compatibility/2006" xmlns:aink="http://schemas.microsoft.com/office/drawing/2016/ink" xmlns:am3d="http://schemas.microsoft.com/office/drawing/2017/model3d" xmlns:o="urn:schemas-microsoft-com:office:office" xmlns:r="http://schemas.openxmlformats.org/officeDocument/2006/relationships" xmlns:m="http://schemas.openxmlformats.org/officeDocument/2006/math" xmlns:v="urn:schemas-microsoft-com:vml" xmlns:wp14="http://schemas.microsoft.com/office/word/2010/wordprocessingDrawing" xmlns:wp="http://schemas.openxmlformats.org/drawingml/2006/wordprocessingDrawing" xmlns:w10="urn:schemas-microsoft-com:office:word" xmlns:w="http://schemas.openxmlformats.org/wordprocessingml/2006/main" xmlns:w14="http://schemas.microsoft.com/office/word/2010/wordml" xmlns:w15="http://schemas.microsoft.com/office/word/2012/wordml" xmlns:w16cid="http://schemas.microsoft.com/office/word/2016/wordml/cid" xmlns:w16se="http://schemas.microsoft.com/office/word/2015/wordml/symex" xmlns:wpg="http://schemas.microsoft.com/office/word/2010/wordprocessingGroup" xmlns:wpi="http://schemas.microsoft.com/office/word/2010/wordprocessingInk" xmlns:wne="http://schemas.microsoft.com/office/word/2006/wordml" xmlns:wps="http://schemas.microsoft.com/office/word/2010/wordprocessingShape" mc:Ignorable="w14 w15 w16se w16cid wp14">
   <w:abstractNum w:abstractNumId="0" w15:restartNumberingAfterBreak="0">
-    <w:nsid w:val="16E50A60"/>
+    <w:nsid w:val="047B2512"/>
     <w:multiLevelType w:val="hybridMultilevel"/>
-    <w:tmpl w:val="5BA68176"/>
+    <w:tmpl w:val="D6482E4E"/>
     <w:lvl w:ilvl="0" w:tplc="04090001">
       <w:start w:val="1"/>
       <w:numFmt w:val="bullet"/>
@@ -4592,9 +7213,9 @@
     </w:lvl>
   </w:abstractNum>
   <w:abstractNum w:abstractNumId="1" w15:restartNumberingAfterBreak="0">
-    <w:nsid w:val="21334AF6"/>
+    <w:nsid w:val="16E50A60"/>
     <w:multiLevelType w:val="hybridMultilevel"/>
-    <w:tmpl w:val="07E898E4"/>
+    <w:tmpl w:val="5BA68176"/>
     <w:lvl w:ilvl="0" w:tplc="04090001">
       <w:start w:val="1"/>
       <w:numFmt w:val="bullet"/>
@@ -4705,9 +7326,9 @@
     </w:lvl>
   </w:abstractNum>
   <w:abstractNum w:abstractNumId="2" w15:restartNumberingAfterBreak="0">
-    <w:nsid w:val="35DE33B1"/>
+    <w:nsid w:val="21334AF6"/>
     <w:multiLevelType w:val="hybridMultilevel"/>
-    <w:tmpl w:val="A316F9F0"/>
+    <w:tmpl w:val="07E898E4"/>
     <w:lvl w:ilvl="0" w:tplc="04090001">
       <w:start w:val="1"/>
       <w:numFmt w:val="bullet"/>
@@ -4818,6 +7439,119 @@
     </w:lvl>
   </w:abstractNum>
   <w:abstractNum w:abstractNumId="3" w15:restartNumberingAfterBreak="0">
+    <w:nsid w:val="35DE33B1"/>
+    <w:multiLevelType w:val="hybridMultilevel"/>
+    <w:tmpl w:val="A316F9F0"/>
+    <w:lvl w:ilvl="0" w:tplc="04090001">
+      <w:start w:val="1"/>
+      <w:numFmt w:val="bullet"/>
+      <w:lvlText w:val=""/>
+      <w:lvlJc w:val="left"/>
+      <w:pPr>
+        <w:ind w:left="800" w:hanging="400"/>
+      </w:pPr>
+      <w:rPr>
+        <w:rFonts w:ascii="Wingdings" w:hAnsi="Wingdings" w:hint="default"/>
+      </w:rPr>
+    </w:lvl>
+    <w:lvl w:ilvl="1" w:tplc="04090003" w:tentative="1">
+      <w:start w:val="1"/>
+      <w:numFmt w:val="bullet"/>
+      <w:lvlText w:val=""/>
+      <w:lvlJc w:val="left"/>
+      <w:pPr>
+        <w:ind w:left="1200" w:hanging="400"/>
+      </w:pPr>
+      <w:rPr>
+        <w:rFonts w:ascii="Wingdings" w:hAnsi="Wingdings" w:hint="default"/>
+      </w:rPr>
+    </w:lvl>
+    <w:lvl w:ilvl="2" w:tplc="04090005" w:tentative="1">
+      <w:start w:val="1"/>
+      <w:numFmt w:val="bullet"/>
+      <w:lvlText w:val=""/>
+      <w:lvlJc w:val="left"/>
+      <w:pPr>
+        <w:ind w:left="1600" w:hanging="400"/>
+      </w:pPr>
+      <w:rPr>
+        <w:rFonts w:ascii="Wingdings" w:hAnsi="Wingdings" w:hint="default"/>
+      </w:rPr>
+    </w:lvl>
+    <w:lvl w:ilvl="3" w:tplc="04090001" w:tentative="1">
+      <w:start w:val="1"/>
+      <w:numFmt w:val="bullet"/>
+      <w:lvlText w:val=""/>
+      <w:lvlJc w:val="left"/>
+      <w:pPr>
+        <w:ind w:left="2000" w:hanging="400"/>
+      </w:pPr>
+      <w:rPr>
+        <w:rFonts w:ascii="Wingdings" w:hAnsi="Wingdings" w:hint="default"/>
+      </w:rPr>
+    </w:lvl>
+    <w:lvl w:ilvl="4" w:tplc="04090003" w:tentative="1">
+      <w:start w:val="1"/>
+      <w:numFmt w:val="bullet"/>
+      <w:lvlText w:val=""/>
+      <w:lvlJc w:val="left"/>
+      <w:pPr>
+        <w:ind w:left="2400" w:hanging="400"/>
+      </w:pPr>
+      <w:rPr>
+        <w:rFonts w:ascii="Wingdings" w:hAnsi="Wingdings" w:hint="default"/>
+      </w:rPr>
+    </w:lvl>
+    <w:lvl w:ilvl="5" w:tplc="04090005" w:tentative="1">
+      <w:start w:val="1"/>
+      <w:numFmt w:val="bullet"/>
+      <w:lvlText w:val=""/>
+      <w:lvlJc w:val="left"/>
+      <w:pPr>
+        <w:ind w:left="2800" w:hanging="400"/>
+      </w:pPr>
+      <w:rPr>
+        <w:rFonts w:ascii="Wingdings" w:hAnsi="Wingdings" w:hint="default"/>
+      </w:rPr>
+    </w:lvl>
+    <w:lvl w:ilvl="6" w:tplc="04090001" w:tentative="1">
+      <w:start w:val="1"/>
+      <w:numFmt w:val="bullet"/>
+      <w:lvlText w:val=""/>
+      <w:lvlJc w:val="left"/>
+      <w:pPr>
+        <w:ind w:left="3200" w:hanging="400"/>
+      </w:pPr>
+      <w:rPr>
+        <w:rFonts w:ascii="Wingdings" w:hAnsi="Wingdings" w:hint="default"/>
+      </w:rPr>
+    </w:lvl>
+    <w:lvl w:ilvl="7" w:tplc="04090003" w:tentative="1">
+      <w:start w:val="1"/>
+      <w:numFmt w:val="bullet"/>
+      <w:lvlText w:val=""/>
+      <w:lvlJc w:val="left"/>
+      <w:pPr>
+        <w:ind w:left="3600" w:hanging="400"/>
+      </w:pPr>
+      <w:rPr>
+        <w:rFonts w:ascii="Wingdings" w:hAnsi="Wingdings" w:hint="default"/>
+      </w:rPr>
+    </w:lvl>
+    <w:lvl w:ilvl="8" w:tplc="04090005" w:tentative="1">
+      <w:start w:val="1"/>
+      <w:numFmt w:val="bullet"/>
+      <w:lvlText w:val=""/>
+      <w:lvlJc w:val="left"/>
+      <w:pPr>
+        <w:ind w:left="4000" w:hanging="400"/>
+      </w:pPr>
+      <w:rPr>
+        <w:rFonts w:ascii="Wingdings" w:hAnsi="Wingdings" w:hint="default"/>
+      </w:rPr>
+    </w:lvl>
+  </w:abstractNum>
+  <w:abstractNum w:abstractNumId="4" w15:restartNumberingAfterBreak="0">
     <w:nsid w:val="36312966"/>
     <w:multiLevelType w:val="hybridMultilevel"/>
     <w:tmpl w:val="BC0A4338"/>
@@ -4906,7 +7640,120 @@
       </w:pPr>
     </w:lvl>
   </w:abstractNum>
-  <w:abstractNum w:abstractNumId="4" w15:restartNumberingAfterBreak="0">
+  <w:abstractNum w:abstractNumId="5" w15:restartNumberingAfterBreak="0">
+    <w:nsid w:val="566952B7"/>
+    <w:multiLevelType w:val="hybridMultilevel"/>
+    <w:tmpl w:val="E70C5792"/>
+    <w:lvl w:ilvl="0" w:tplc="04090001">
+      <w:start w:val="1"/>
+      <w:numFmt w:val="bullet"/>
+      <w:lvlText w:val=""/>
+      <w:lvlJc w:val="left"/>
+      <w:pPr>
+        <w:ind w:left="800" w:hanging="400"/>
+      </w:pPr>
+      <w:rPr>
+        <w:rFonts w:ascii="Wingdings" w:hAnsi="Wingdings" w:hint="default"/>
+      </w:rPr>
+    </w:lvl>
+    <w:lvl w:ilvl="1" w:tplc="04090003" w:tentative="1">
+      <w:start w:val="1"/>
+      <w:numFmt w:val="bullet"/>
+      <w:lvlText w:val=""/>
+      <w:lvlJc w:val="left"/>
+      <w:pPr>
+        <w:ind w:left="1200" w:hanging="400"/>
+      </w:pPr>
+      <w:rPr>
+        <w:rFonts w:ascii="Wingdings" w:hAnsi="Wingdings" w:hint="default"/>
+      </w:rPr>
+    </w:lvl>
+    <w:lvl w:ilvl="2" w:tplc="04090005" w:tentative="1">
+      <w:start w:val="1"/>
+      <w:numFmt w:val="bullet"/>
+      <w:lvlText w:val=""/>
+      <w:lvlJc w:val="left"/>
+      <w:pPr>
+        <w:ind w:left="1600" w:hanging="400"/>
+      </w:pPr>
+      <w:rPr>
+        <w:rFonts w:ascii="Wingdings" w:hAnsi="Wingdings" w:hint="default"/>
+      </w:rPr>
+    </w:lvl>
+    <w:lvl w:ilvl="3" w:tplc="04090001" w:tentative="1">
+      <w:start w:val="1"/>
+      <w:numFmt w:val="bullet"/>
+      <w:lvlText w:val=""/>
+      <w:lvlJc w:val="left"/>
+      <w:pPr>
+        <w:ind w:left="2000" w:hanging="400"/>
+      </w:pPr>
+      <w:rPr>
+        <w:rFonts w:ascii="Wingdings" w:hAnsi="Wingdings" w:hint="default"/>
+      </w:rPr>
+    </w:lvl>
+    <w:lvl w:ilvl="4" w:tplc="04090003" w:tentative="1">
+      <w:start w:val="1"/>
+      <w:numFmt w:val="bullet"/>
+      <w:lvlText w:val=""/>
+      <w:lvlJc w:val="left"/>
+      <w:pPr>
+        <w:ind w:left="2400" w:hanging="400"/>
+      </w:pPr>
+      <w:rPr>
+        <w:rFonts w:ascii="Wingdings" w:hAnsi="Wingdings" w:hint="default"/>
+      </w:rPr>
+    </w:lvl>
+    <w:lvl w:ilvl="5" w:tplc="04090005" w:tentative="1">
+      <w:start w:val="1"/>
+      <w:numFmt w:val="bullet"/>
+      <w:lvlText w:val=""/>
+      <w:lvlJc w:val="left"/>
+      <w:pPr>
+        <w:ind w:left="2800" w:hanging="400"/>
+      </w:pPr>
+      <w:rPr>
+        <w:rFonts w:ascii="Wingdings" w:hAnsi="Wingdings" w:hint="default"/>
+      </w:rPr>
+    </w:lvl>
+    <w:lvl w:ilvl="6" w:tplc="04090001" w:tentative="1">
+      <w:start w:val="1"/>
+      <w:numFmt w:val="bullet"/>
+      <w:lvlText w:val=""/>
+      <w:lvlJc w:val="left"/>
+      <w:pPr>
+        <w:ind w:left="3200" w:hanging="400"/>
+      </w:pPr>
+      <w:rPr>
+        <w:rFonts w:ascii="Wingdings" w:hAnsi="Wingdings" w:hint="default"/>
+      </w:rPr>
+    </w:lvl>
+    <w:lvl w:ilvl="7" w:tplc="04090003" w:tentative="1">
+      <w:start w:val="1"/>
+      <w:numFmt w:val="bullet"/>
+      <w:lvlText w:val=""/>
+      <w:lvlJc w:val="left"/>
+      <w:pPr>
+        <w:ind w:left="3600" w:hanging="400"/>
+      </w:pPr>
+      <w:rPr>
+        <w:rFonts w:ascii="Wingdings" w:hAnsi="Wingdings" w:hint="default"/>
+      </w:rPr>
+    </w:lvl>
+    <w:lvl w:ilvl="8" w:tplc="04090005" w:tentative="1">
+      <w:start w:val="1"/>
+      <w:numFmt w:val="bullet"/>
+      <w:lvlText w:val=""/>
+      <w:lvlJc w:val="left"/>
+      <w:pPr>
+        <w:ind w:left="4000" w:hanging="400"/>
+      </w:pPr>
+      <w:rPr>
+        <w:rFonts w:ascii="Wingdings" w:hAnsi="Wingdings" w:hint="default"/>
+      </w:rPr>
+    </w:lvl>
+  </w:abstractNum>
+  <w:abstractNum w:abstractNumId="6" w15:restartNumberingAfterBreak="0">
     <w:nsid w:val="7A4B6BBC"/>
     <w:multiLevelType w:val="hybridMultilevel"/>
     <w:tmpl w:val="CE8C7954"/>
@@ -4997,19 +7844,25 @@
     </w:lvl>
   </w:abstractNum>
   <w:num w:numId="1">
+    <w:abstractNumId w:val="6"/>
+  </w:num>
+  <w:num w:numId="2">
     <w:abstractNumId w:val="4"/>
   </w:num>
-  <w:num w:numId="2">
+  <w:num w:numId="3">
     <w:abstractNumId w:val="3"/>
   </w:num>
-  <w:num w:numId="3">
+  <w:num w:numId="4">
     <w:abstractNumId w:val="2"/>
   </w:num>
-  <w:num w:numId="4">
+  <w:num w:numId="5">
     <w:abstractNumId w:val="1"/>
   </w:num>
-  <w:num w:numId="5">
+  <w:num w:numId="6">
     <w:abstractNumId w:val="0"/>
+  </w:num>
+  <w:num w:numId="7">
+    <w:abstractNumId w:val="5"/>
   </w:num>
 </w:numbering>
 </file>
@@ -6238,7 +9091,7 @@
 </file>
 
 <file path=customXml/itemProps1.xml><?xml version="1.0" encoding="utf-8"?>
-<ds:datastoreItem xmlns:ds="http://schemas.openxmlformats.org/officeDocument/2006/customXml" ds:itemID="{FEF6F26D-38A6-42BA-A05F-8AD015CD9867}">
+<ds:datastoreItem xmlns:ds="http://schemas.openxmlformats.org/officeDocument/2006/customXml" ds:itemID="{24C262A4-AA07-4140-B308-35DCB7636218}">
   <ds:schemaRefs>
     <ds:schemaRef ds:uri="http://schemas.openxmlformats.org/officeDocument/2006/bibliography"/>
   </ds:schemaRefs>

</xml_diff>